<commit_message>
Microsoft Responsible AI review
</commit_message>
<xml_diff>
--- a/Collection of Literature Reviews.docx
+++ b/Collection of Literature Reviews.docx
@@ -6826,6 +6826,1358 @@
     <w:p/>
     <w:p>
       <w:pPr>
+        <w:widowControl/>
+        <w:jc w:val="left"/>
+        <w:rPr>
+          <w:rFonts w:ascii="Tahoma" w:eastAsia="SimSun" w:hAnsi="Tahoma" w:cs="Tahoma"/>
+          <w:kern w:val="0"/>
+          <w:sz w:val="22"/>
+          <w:szCs w:val="22"/>
+        </w:rPr>
+      </w:pPr>
+      <w:r>
+        <w:rPr>
+          <w:rFonts w:ascii="Tahoma" w:eastAsia="SimSun" w:hAnsi="Tahoma" w:cs="Tahoma"/>
+          <w:kern w:val="0"/>
+          <w:sz w:val="22"/>
+          <w:szCs w:val="22"/>
+        </w:rPr>
+        <w:br w:type="page"/>
+      </w:r>
+    </w:p>
+    <w:p>
+      <w:pPr>
+        <w:autoSpaceDE w:val="0"/>
+        <w:autoSpaceDN w:val="0"/>
+        <w:adjustRightInd w:val="0"/>
+        <w:jc w:val="left"/>
+        <w:rPr>
+          <w:rFonts w:ascii="Tahoma" w:eastAsia="SimSun" w:hAnsi="Tahoma" w:cs="Tahoma"/>
+          <w:b/>
+          <w:bCs/>
+          <w:kern w:val="0"/>
+          <w:sz w:val="24"/>
+        </w:rPr>
+      </w:pPr>
+      <w:r>
+        <w:rPr>
+          <w:rFonts w:ascii="Tahoma" w:eastAsia="SimSun" w:hAnsi="Tahoma" w:cs="Tahoma"/>
+          <w:b/>
+          <w:bCs/>
+          <w:kern w:val="0"/>
+          <w:sz w:val="24"/>
+        </w:rPr>
+        <w:lastRenderedPageBreak/>
+        <w:t>Microsoft – Responsible AI Practices</w:t>
+      </w:r>
+    </w:p>
+    <w:p>
+      <w:pPr>
+        <w:autoSpaceDE w:val="0"/>
+        <w:autoSpaceDN w:val="0"/>
+        <w:adjustRightInd w:val="0"/>
+        <w:jc w:val="left"/>
+        <w:rPr>
+          <w:rFonts w:ascii="Tahoma" w:eastAsia="SimSun" w:hAnsi="Tahoma" w:cs="Tahoma"/>
+          <w:b/>
+          <w:bCs/>
+          <w:kern w:val="0"/>
+          <w:sz w:val="24"/>
+        </w:rPr>
+      </w:pPr>
+    </w:p>
+    <w:p>
+      <w:pPr>
+        <w:autoSpaceDE w:val="0"/>
+        <w:autoSpaceDN w:val="0"/>
+        <w:adjustRightInd w:val="0"/>
+        <w:jc w:val="left"/>
+        <w:rPr>
+          <w:rFonts w:ascii="Tahoma" w:eastAsia="SimSun" w:hAnsi="Tahoma" w:cs="Tahoma"/>
+          <w:i/>
+          <w:iCs/>
+          <w:kern w:val="0"/>
+          <w:sz w:val="24"/>
+        </w:rPr>
+      </w:pPr>
+      <w:r>
+        <w:rPr>
+          <w:rFonts w:ascii="Tahoma" w:eastAsia="SimSun" w:hAnsi="Tahoma" w:cs="Tahoma"/>
+          <w:i/>
+          <w:iCs/>
+          <w:kern w:val="0"/>
+          <w:sz w:val="24"/>
+        </w:rPr>
+        <w:t>Principles</w:t>
+      </w:r>
+    </w:p>
+    <w:p>
+      <w:r>
+        <w:t>Fairness:</w:t>
+      </w:r>
+    </w:p>
+    <w:p>
+      <w:pPr>
+        <w:pStyle w:val="ListParagraph"/>
+        <w:numPr>
+          <w:ilvl w:val="0"/>
+          <w:numId w:val="26"/>
+        </w:numPr>
+        <w:ind w:firstLineChars="0"/>
+      </w:pPr>
+      <w:r>
+        <w:t>Important when allocating resources (</w:t>
+      </w:r>
+      <w:proofErr w:type="spellStart"/>
+      <w:proofErr w:type="gramStart"/>
+      <w:r>
+        <w:t>eg</w:t>
+      </w:r>
+      <w:proofErr w:type="spellEnd"/>
+      <w:proofErr w:type="gramEnd"/>
+      <w:r>
+        <w:t xml:space="preserve"> AI for hiring)</w:t>
+      </w:r>
+    </w:p>
+    <w:p>
+      <w:pPr>
+        <w:pStyle w:val="ListParagraph"/>
+        <w:numPr>
+          <w:ilvl w:val="0"/>
+          <w:numId w:val="26"/>
+        </w:numPr>
+        <w:ind w:firstLineChars="0"/>
+      </w:pPr>
+      <w:r>
+        <w:t>Biases come from all contributors and are difficult to avoid – fairness policing can’t be delegated, diverse team is necessary</w:t>
+      </w:r>
+    </w:p>
+    <w:p>
+      <w:r>
+        <w:t>Inclusiveness:</w:t>
+      </w:r>
+    </w:p>
+    <w:p>
+      <w:pPr>
+        <w:pStyle w:val="ListParagraph"/>
+        <w:numPr>
+          <w:ilvl w:val="0"/>
+          <w:numId w:val="27"/>
+        </w:numPr>
+        <w:ind w:firstLineChars="0"/>
+      </w:pPr>
+      <w:r>
+        <w:t>Involve minorities in development and testing</w:t>
+      </w:r>
+    </w:p>
+    <w:p>
+      <w:pPr>
+        <w:pStyle w:val="ListParagraph"/>
+        <w:numPr>
+          <w:ilvl w:val="0"/>
+          <w:numId w:val="27"/>
+        </w:numPr>
+        <w:ind w:firstLineChars="0"/>
+      </w:pPr>
+      <w:r>
+        <w:t>If it works for the 3%, it probably works for the 97%</w:t>
+      </w:r>
+    </w:p>
+    <w:p>
+      <w:r>
+        <w:t>Reliability &amp; Safety:</w:t>
+      </w:r>
+    </w:p>
+    <w:p>
+      <w:pPr>
+        <w:pStyle w:val="ListParagraph"/>
+        <w:numPr>
+          <w:ilvl w:val="0"/>
+          <w:numId w:val="28"/>
+        </w:numPr>
+        <w:ind w:firstLineChars="0"/>
+      </w:pPr>
+      <w:r>
+        <w:t>Systems should minimize errors</w:t>
+      </w:r>
+    </w:p>
+    <w:p>
+      <w:pPr>
+        <w:pStyle w:val="ListParagraph"/>
+        <w:numPr>
+          <w:ilvl w:val="0"/>
+          <w:numId w:val="28"/>
+        </w:numPr>
+        <w:ind w:firstLineChars="0"/>
+      </w:pPr>
+      <w:r>
+        <w:t>Especially important for physical applications since these can have direct life and death consequences</w:t>
+      </w:r>
+    </w:p>
+    <w:p>
+      <w:r>
+        <w:t>Transparency:</w:t>
+      </w:r>
+    </w:p>
+    <w:p>
+      <w:pPr>
+        <w:pStyle w:val="ListParagraph"/>
+        <w:numPr>
+          <w:ilvl w:val="0"/>
+          <w:numId w:val="29"/>
+        </w:numPr>
+        <w:ind w:firstLineChars="0"/>
+      </w:pPr>
+      <w:r>
+        <w:t>A tool to achieve other values</w:t>
+      </w:r>
+    </w:p>
+    <w:p>
+      <w:pPr>
+        <w:pStyle w:val="ListParagraph"/>
+        <w:numPr>
+          <w:ilvl w:val="0"/>
+          <w:numId w:val="29"/>
+        </w:numPr>
+        <w:ind w:firstLineChars="0"/>
+      </w:pPr>
+      <w:r>
+        <w:t>Understand the reasons behind using AI</w:t>
+      </w:r>
+    </w:p>
+    <w:p>
+      <w:pPr>
+        <w:pStyle w:val="ListParagraph"/>
+        <w:numPr>
+          <w:ilvl w:val="0"/>
+          <w:numId w:val="29"/>
+        </w:numPr>
+        <w:ind w:firstLineChars="0"/>
+      </w:pPr>
+      <w:r>
+        <w:t>Understand what the AI is doing</w:t>
+      </w:r>
+    </w:p>
+    <w:p>
+      <w:r>
+        <w:t>Privacy &amp; Security:</w:t>
+      </w:r>
+    </w:p>
+    <w:p>
+      <w:pPr>
+        <w:pStyle w:val="ListParagraph"/>
+        <w:numPr>
+          <w:ilvl w:val="0"/>
+          <w:numId w:val="30"/>
+        </w:numPr>
+        <w:ind w:firstLineChars="0"/>
+      </w:pPr>
+      <w:r>
+        <w:t>Protect privacy of data sources</w:t>
+      </w:r>
+    </w:p>
+    <w:p>
+      <w:pPr>
+        <w:pStyle w:val="ListParagraph"/>
+        <w:numPr>
+          <w:ilvl w:val="0"/>
+          <w:numId w:val="30"/>
+        </w:numPr>
+        <w:ind w:firstLineChars="0"/>
+      </w:pPr>
+      <w:r>
+        <w:t>Look for data changes (corruption or adversary attack?)</w:t>
+      </w:r>
+    </w:p>
+    <w:p>
+      <w:r>
+        <w:t>Accountability:</w:t>
+      </w:r>
+    </w:p>
+    <w:p>
+      <w:pPr>
+        <w:pStyle w:val="ListParagraph"/>
+        <w:numPr>
+          <w:ilvl w:val="0"/>
+          <w:numId w:val="31"/>
+        </w:numPr>
+        <w:ind w:firstLineChars="0"/>
+      </w:pPr>
+      <w:r>
+        <w:t>Placing requirements on customers/users</w:t>
+      </w:r>
+    </w:p>
+    <w:p>
+      <w:pPr>
+        <w:pStyle w:val="ListParagraph"/>
+        <w:numPr>
+          <w:ilvl w:val="0"/>
+          <w:numId w:val="31"/>
+        </w:numPr>
+        <w:ind w:firstLineChars="0"/>
+      </w:pPr>
+      <w:r>
+        <w:t>Active assessment of performance against principles</w:t>
+      </w:r>
+    </w:p>
+    <w:p/>
+    <w:p>
+      <w:pPr>
+        <w:autoSpaceDE w:val="0"/>
+        <w:autoSpaceDN w:val="0"/>
+        <w:adjustRightInd w:val="0"/>
+        <w:jc w:val="left"/>
+        <w:rPr>
+          <w:rFonts w:ascii="Tahoma" w:eastAsia="SimSun" w:hAnsi="Tahoma" w:cs="Tahoma"/>
+          <w:i/>
+          <w:iCs/>
+          <w:kern w:val="0"/>
+          <w:sz w:val="24"/>
+        </w:rPr>
+      </w:pPr>
+      <w:r>
+        <w:rPr>
+          <w:rFonts w:ascii="Tahoma" w:eastAsia="SimSun" w:hAnsi="Tahoma" w:cs="Tahoma"/>
+          <w:i/>
+          <w:iCs/>
+          <w:kern w:val="0"/>
+          <w:sz w:val="24"/>
+        </w:rPr>
+        <w:t>Accountability Methods</w:t>
+      </w:r>
+    </w:p>
+    <w:p>
+      <w:r>
+        <w:t>Impact assessment:</w:t>
+      </w:r>
+    </w:p>
+    <w:p>
+      <w:pPr>
+        <w:pStyle w:val="ListParagraph"/>
+        <w:numPr>
+          <w:ilvl w:val="0"/>
+          <w:numId w:val="32"/>
+        </w:numPr>
+        <w:ind w:firstLineChars="0"/>
+      </w:pPr>
+      <w:r>
+        <w:t>Dedicated impact assessment required during concept stage</w:t>
+      </w:r>
+    </w:p>
+    <w:p>
+      <w:pPr>
+        <w:pStyle w:val="ListParagraph"/>
+        <w:numPr>
+          <w:ilvl w:val="0"/>
+          <w:numId w:val="32"/>
+        </w:numPr>
+        <w:ind w:firstLineChars="0"/>
+      </w:pPr>
+      <w:r>
+        <w:t>Review and approve before beginning development</w:t>
+      </w:r>
+    </w:p>
+    <w:p>
+      <w:pPr>
+        <w:pStyle w:val="ListParagraph"/>
+        <w:numPr>
+          <w:ilvl w:val="0"/>
+          <w:numId w:val="32"/>
+        </w:numPr>
+        <w:ind w:firstLineChars="0"/>
+      </w:pPr>
+      <w:r>
+        <w:t>Update regularly: new userbase, new major release, annually</w:t>
+      </w:r>
+    </w:p>
+    <w:p>
+      <w:pPr>
+        <w:pStyle w:val="ListParagraph"/>
+        <w:numPr>
+          <w:ilvl w:val="0"/>
+          <w:numId w:val="32"/>
+        </w:numPr>
+        <w:ind w:firstLineChars="0"/>
+      </w:pPr>
+      <w:r>
+        <w:t>Additional classifications when significant adverse impacts are possible: restricted or sensitive use</w:t>
+      </w:r>
+    </w:p>
+    <w:p>
+      <w:r>
+        <w:t>Fit for purpose:</w:t>
+      </w:r>
+    </w:p>
+    <w:p>
+      <w:pPr>
+        <w:pStyle w:val="ListParagraph"/>
+        <w:numPr>
+          <w:ilvl w:val="0"/>
+          <w:numId w:val="33"/>
+        </w:numPr>
+        <w:ind w:firstLineChars="0"/>
+      </w:pPr>
+      <w:r>
+        <w:t>Assess during concept stage</w:t>
+      </w:r>
+    </w:p>
+    <w:p>
+      <w:pPr>
+        <w:pStyle w:val="ListParagraph"/>
+        <w:numPr>
+          <w:ilvl w:val="0"/>
+          <w:numId w:val="33"/>
+        </w:numPr>
+        <w:ind w:firstLineChars="0"/>
+      </w:pPr>
+      <w:r>
+        <w:t>Consider how the system will solve the problem</w:t>
+      </w:r>
+    </w:p>
+    <w:p>
+      <w:pPr>
+        <w:pStyle w:val="ListParagraph"/>
+        <w:numPr>
+          <w:ilvl w:val="0"/>
+          <w:numId w:val="33"/>
+        </w:numPr>
+        <w:ind w:firstLineChars="0"/>
+      </w:pPr>
+      <w:r>
+        <w:t>For every AI model, explicitly note the inputs, outputs, and limitations</w:t>
+      </w:r>
+    </w:p>
+    <w:p>
+      <w:pPr>
+        <w:pStyle w:val="ListParagraph"/>
+        <w:numPr>
+          <w:ilvl w:val="0"/>
+          <w:numId w:val="33"/>
+        </w:numPr>
+        <w:ind w:firstLineChars="0"/>
+      </w:pPr>
+      <w:r>
+        <w:t>Determine appropriate performance metrics</w:t>
+      </w:r>
+    </w:p>
+    <w:p>
+      <w:pPr>
+        <w:pStyle w:val="ListParagraph"/>
+        <w:numPr>
+          <w:ilvl w:val="0"/>
+          <w:numId w:val="33"/>
+        </w:numPr>
+        <w:ind w:firstLineChars="0"/>
+      </w:pPr>
+      <w:r>
+        <w:t>If system is advertised as fit-for-purpose but found to not meet requirements – remove associated uses from customer material and alert current customers</w:t>
+      </w:r>
+    </w:p>
+    <w:p>
+      <w:r>
+        <w:t>Data governance:</w:t>
+      </w:r>
+    </w:p>
+    <w:p>
+      <w:pPr>
+        <w:pStyle w:val="ListParagraph"/>
+        <w:numPr>
+          <w:ilvl w:val="0"/>
+          <w:numId w:val="34"/>
+        </w:numPr>
+        <w:ind w:firstLineChars="0"/>
+      </w:pPr>
+      <w:r>
+        <w:t>Document data requirements and collection/processing methods, considering uses and various stakeholders</w:t>
+      </w:r>
+    </w:p>
+    <w:p>
+      <w:pPr>
+        <w:pStyle w:val="ListParagraph"/>
+        <w:numPr>
+          <w:ilvl w:val="0"/>
+          <w:numId w:val="34"/>
+        </w:numPr>
+        <w:ind w:firstLineChars="0"/>
+      </w:pPr>
+      <w:r>
+        <w:t>Develop data evaluation methods and record evaluation results</w:t>
+      </w:r>
+    </w:p>
+    <w:p>
+      <w:r>
+        <w:t>Human oversight:</w:t>
+      </w:r>
+    </w:p>
+    <w:p>
+      <w:pPr>
+        <w:pStyle w:val="ListParagraph"/>
+        <w:numPr>
+          <w:ilvl w:val="0"/>
+          <w:numId w:val="35"/>
+        </w:numPr>
+        <w:ind w:firstLineChars="0"/>
+      </w:pPr>
+      <w:r>
+        <w:lastRenderedPageBreak/>
+        <w:t>Identify human overseers responsible for managing AI, and the system elements they need to do so</w:t>
+      </w:r>
+    </w:p>
+    <w:p>
+      <w:pPr>
+        <w:pStyle w:val="ListParagraph"/>
+        <w:numPr>
+          <w:ilvl w:val="0"/>
+          <w:numId w:val="35"/>
+        </w:numPr>
+        <w:ind w:firstLineChars="0"/>
+      </w:pPr>
+      <w:r>
+        <w:t>Develop metrics for performance of oversight (and use them to evaluate prior to release)</w:t>
+      </w:r>
+    </w:p>
+    <w:p/>
+    <w:p>
+      <w:pPr>
+        <w:autoSpaceDE w:val="0"/>
+        <w:autoSpaceDN w:val="0"/>
+        <w:adjustRightInd w:val="0"/>
+        <w:jc w:val="left"/>
+        <w:rPr>
+          <w:rFonts w:ascii="Tahoma" w:eastAsia="SimSun" w:hAnsi="Tahoma" w:cs="Tahoma"/>
+          <w:i/>
+          <w:iCs/>
+          <w:kern w:val="0"/>
+          <w:sz w:val="24"/>
+        </w:rPr>
+      </w:pPr>
+      <w:r>
+        <w:rPr>
+          <w:rFonts w:ascii="Tahoma" w:eastAsia="SimSun" w:hAnsi="Tahoma" w:cs="Tahoma"/>
+          <w:i/>
+          <w:iCs/>
+          <w:kern w:val="0"/>
+          <w:sz w:val="24"/>
+        </w:rPr>
+        <w:t>Transparency Methods</w:t>
+      </w:r>
+    </w:p>
+    <w:p>
+      <w:r>
+        <w:t>System intelligibility:</w:t>
+      </w:r>
+    </w:p>
+    <w:p>
+      <w:pPr>
+        <w:pStyle w:val="ListParagraph"/>
+        <w:numPr>
+          <w:ilvl w:val="0"/>
+          <w:numId w:val="36"/>
+        </w:numPr>
+        <w:ind w:firstLineChars="0"/>
+      </w:pPr>
+      <w:r>
+        <w:t>Identify stakeholders of system outputs (those that use it to make decisions, those affected by the outcomes)</w:t>
+      </w:r>
+    </w:p>
+    <w:p>
+      <w:pPr>
+        <w:pStyle w:val="ListParagraph"/>
+        <w:numPr>
+          <w:ilvl w:val="0"/>
+          <w:numId w:val="36"/>
+        </w:numPr>
+        <w:ind w:firstLineChars="0"/>
+      </w:pPr>
+      <w:r>
+        <w:t xml:space="preserve">Design system so these stakeholders able to see the system’s intended uses, its </w:t>
+      </w:r>
+      <w:proofErr w:type="spellStart"/>
+      <w:r>
+        <w:t>behaviour</w:t>
+      </w:r>
+      <w:proofErr w:type="spellEnd"/>
+      <w:r>
+        <w:t>, and possible bias</w:t>
+      </w:r>
+    </w:p>
+    <w:p>
+      <w:pPr>
+        <w:pStyle w:val="ListParagraph"/>
+        <w:numPr>
+          <w:ilvl w:val="0"/>
+          <w:numId w:val="36"/>
+        </w:numPr>
+        <w:ind w:firstLineChars="0"/>
+      </w:pPr>
+      <w:r>
+        <w:t>Develop &amp; apply metrics for stakeholder understanding</w:t>
+      </w:r>
+    </w:p>
+    <w:p>
+      <w:r>
+        <w:t>Communication to Stakeholders:</w:t>
+      </w:r>
+    </w:p>
+    <w:p>
+      <w:pPr>
+        <w:pStyle w:val="ListParagraph"/>
+        <w:numPr>
+          <w:ilvl w:val="0"/>
+          <w:numId w:val="37"/>
+        </w:numPr>
+        <w:ind w:firstLineChars="0"/>
+      </w:pPr>
+      <w:r>
+        <w:t>Identify stakeholders that interface with the system (deciding to use it or building other integrated systems)</w:t>
+      </w:r>
+    </w:p>
+    <w:p>
+      <w:pPr>
+        <w:pStyle w:val="ListParagraph"/>
+        <w:numPr>
+          <w:ilvl w:val="0"/>
+          <w:numId w:val="37"/>
+        </w:numPr>
+        <w:ind w:firstLineChars="0"/>
+      </w:pPr>
+      <w:r>
+        <w:t>Develop &amp; publish documentation so these stakeholders understand your system’s capabilities, intended uses, sensitive uses, limitations</w:t>
+      </w:r>
+    </w:p>
+    <w:p>
+      <w:pPr>
+        <w:pStyle w:val="ListParagraph"/>
+        <w:numPr>
+          <w:ilvl w:val="0"/>
+          <w:numId w:val="37"/>
+        </w:numPr>
+        <w:ind w:firstLineChars="0"/>
+      </w:pPr>
+      <w:r>
+        <w:t>Update documentation regularly and when new users/changes to system/new information</w:t>
+      </w:r>
+    </w:p>
+    <w:p>
+      <w:r>
+        <w:t>Disclosure of AI Interaction (for systems that fake human interaction):</w:t>
+      </w:r>
+    </w:p>
+    <w:p>
+      <w:pPr>
+        <w:pStyle w:val="ListParagraph"/>
+        <w:numPr>
+          <w:ilvl w:val="0"/>
+          <w:numId w:val="38"/>
+        </w:numPr>
+        <w:ind w:firstLineChars="0"/>
+      </w:pPr>
+      <w:r>
+        <w:t>Design system so that users know what kind of AI they are interacting with (and label any outputs as such)</w:t>
+      </w:r>
+    </w:p>
+    <w:p>
+      <w:pPr>
+        <w:pStyle w:val="ListParagraph"/>
+        <w:numPr>
+          <w:ilvl w:val="0"/>
+          <w:numId w:val="38"/>
+        </w:numPr>
+        <w:ind w:firstLineChars="0"/>
+      </w:pPr>
+      <w:r>
+        <w:t>Create metrics to test whether users are aware of the AI interaction (and evaluate performance with them)</w:t>
+      </w:r>
+    </w:p>
+    <w:p/>
+    <w:p>
+      <w:pPr>
+        <w:autoSpaceDE w:val="0"/>
+        <w:autoSpaceDN w:val="0"/>
+        <w:adjustRightInd w:val="0"/>
+        <w:jc w:val="left"/>
+        <w:rPr>
+          <w:rFonts w:ascii="Tahoma" w:eastAsia="SimSun" w:hAnsi="Tahoma" w:cs="Tahoma"/>
+          <w:i/>
+          <w:iCs/>
+          <w:kern w:val="0"/>
+          <w:sz w:val="24"/>
+        </w:rPr>
+      </w:pPr>
+      <w:r>
+        <w:rPr>
+          <w:rFonts w:ascii="Tahoma" w:eastAsia="SimSun" w:hAnsi="Tahoma" w:cs="Tahoma"/>
+          <w:i/>
+          <w:iCs/>
+          <w:kern w:val="0"/>
+          <w:sz w:val="24"/>
+        </w:rPr>
+        <w:t>Fairness Methods</w:t>
+      </w:r>
+    </w:p>
+    <w:p>
+      <w:pPr>
+        <w:autoSpaceDE w:val="0"/>
+        <w:autoSpaceDN w:val="0"/>
+        <w:adjustRightInd w:val="0"/>
+        <w:jc w:val="left"/>
+      </w:pPr>
+      <w:r>
+        <w:t>Quality of Service:</w:t>
+      </w:r>
+    </w:p>
+    <w:p>
+      <w:pPr>
+        <w:pStyle w:val="ListParagraph"/>
+        <w:numPr>
+          <w:ilvl w:val="0"/>
+          <w:numId w:val="39"/>
+        </w:numPr>
+        <w:autoSpaceDE w:val="0"/>
+        <w:autoSpaceDN w:val="0"/>
+        <w:adjustRightInd w:val="0"/>
+        <w:ind w:firstLineChars="0"/>
+        <w:jc w:val="left"/>
+        <w:rPr>
+          <w:rFonts w:eastAsia="SimSun" w:cstheme="minorHAnsi"/>
+          <w:kern w:val="0"/>
+          <w:szCs w:val="21"/>
+        </w:rPr>
+      </w:pPr>
+      <w:r>
+        <w:rPr>
+          <w:rFonts w:eastAsia="SimSun" w:cstheme="minorHAnsi"/>
+          <w:kern w:val="0"/>
+          <w:szCs w:val="21"/>
+        </w:rPr>
+        <w:t>Identify demographic groups at risk of poor service</w:t>
+      </w:r>
+    </w:p>
+    <w:p>
+      <w:pPr>
+        <w:pStyle w:val="ListParagraph"/>
+        <w:numPr>
+          <w:ilvl w:val="0"/>
+          <w:numId w:val="39"/>
+        </w:numPr>
+        <w:autoSpaceDE w:val="0"/>
+        <w:autoSpaceDN w:val="0"/>
+        <w:adjustRightInd w:val="0"/>
+        <w:ind w:firstLineChars="0"/>
+        <w:jc w:val="left"/>
+        <w:rPr>
+          <w:rFonts w:eastAsia="SimSun" w:cstheme="minorHAnsi"/>
+          <w:kern w:val="0"/>
+          <w:szCs w:val="21"/>
+        </w:rPr>
+      </w:pPr>
+      <w:r>
+        <w:rPr>
+          <w:rFonts w:eastAsia="SimSun" w:cstheme="minorHAnsi"/>
+          <w:kern w:val="0"/>
+          <w:szCs w:val="21"/>
+        </w:rPr>
+        <w:t>Check data for inclusiveness of these groups</w:t>
+      </w:r>
+    </w:p>
+    <w:p>
+      <w:pPr>
+        <w:pStyle w:val="ListParagraph"/>
+        <w:numPr>
+          <w:ilvl w:val="0"/>
+          <w:numId w:val="39"/>
+        </w:numPr>
+        <w:autoSpaceDE w:val="0"/>
+        <w:autoSpaceDN w:val="0"/>
+        <w:adjustRightInd w:val="0"/>
+        <w:ind w:firstLineChars="0"/>
+        <w:jc w:val="left"/>
+        <w:rPr>
+          <w:rFonts w:eastAsia="SimSun" w:cstheme="minorHAnsi"/>
+          <w:kern w:val="0"/>
+          <w:szCs w:val="21"/>
+        </w:rPr>
+      </w:pPr>
+      <w:r>
+        <w:rPr>
+          <w:rFonts w:eastAsia="SimSun" w:cstheme="minorHAnsi"/>
+          <w:kern w:val="0"/>
+          <w:szCs w:val="21"/>
+        </w:rPr>
+        <w:t>Develop evaluation methods for service to this group (metrics, system tests, data quality) and use these to evaluate system performance</w:t>
+      </w:r>
+    </w:p>
+    <w:p>
+      <w:pPr>
+        <w:pStyle w:val="ListParagraph"/>
+        <w:numPr>
+          <w:ilvl w:val="0"/>
+          <w:numId w:val="39"/>
+        </w:numPr>
+        <w:autoSpaceDE w:val="0"/>
+        <w:autoSpaceDN w:val="0"/>
+        <w:adjustRightInd w:val="0"/>
+        <w:ind w:firstLineChars="0"/>
+        <w:jc w:val="left"/>
+        <w:rPr>
+          <w:rFonts w:eastAsia="SimSun" w:cstheme="minorHAnsi"/>
+          <w:kern w:val="0"/>
+          <w:szCs w:val="21"/>
+        </w:rPr>
+      </w:pPr>
+      <w:r>
+        <w:rPr>
+          <w:rFonts w:eastAsia="SimSun" w:cstheme="minorHAnsi"/>
+          <w:kern w:val="0"/>
+          <w:szCs w:val="21"/>
+        </w:rPr>
+        <w:t>Where poor service to identified groups is unavoidable, determine reasons</w:t>
+      </w:r>
+    </w:p>
+    <w:p>
+      <w:pPr>
+        <w:pStyle w:val="ListParagraph"/>
+        <w:numPr>
+          <w:ilvl w:val="0"/>
+          <w:numId w:val="39"/>
+        </w:numPr>
+        <w:autoSpaceDE w:val="0"/>
+        <w:autoSpaceDN w:val="0"/>
+        <w:adjustRightInd w:val="0"/>
+        <w:ind w:firstLineChars="0"/>
+        <w:jc w:val="left"/>
+        <w:rPr>
+          <w:rFonts w:eastAsia="SimSun" w:cstheme="minorHAnsi"/>
+          <w:kern w:val="0"/>
+          <w:szCs w:val="21"/>
+        </w:rPr>
+      </w:pPr>
+      <w:r>
+        <w:rPr>
+          <w:rFonts w:eastAsia="SimSun" w:cstheme="minorHAnsi"/>
+          <w:kern w:val="0"/>
+          <w:szCs w:val="21"/>
+        </w:rPr>
+        <w:t>Publish customer-facing information about groups facing poor performance, the difference in performance, and the identified reasons</w:t>
+      </w:r>
+    </w:p>
+    <w:p>
+      <w:pPr>
+        <w:autoSpaceDE w:val="0"/>
+        <w:autoSpaceDN w:val="0"/>
+        <w:adjustRightInd w:val="0"/>
+        <w:jc w:val="left"/>
+        <w:rPr>
+          <w:rFonts w:eastAsia="SimSun" w:cstheme="minorHAnsi"/>
+          <w:kern w:val="0"/>
+          <w:szCs w:val="21"/>
+        </w:rPr>
+      </w:pPr>
+      <w:r>
+        <w:rPr>
+          <w:rFonts w:eastAsia="SimSun" w:cstheme="minorHAnsi"/>
+          <w:kern w:val="0"/>
+          <w:szCs w:val="21"/>
+        </w:rPr>
+        <w:t xml:space="preserve">Allocation of resources (for systems that influence </w:t>
+      </w:r>
+      <w:proofErr w:type="spellStart"/>
+      <w:proofErr w:type="gramStart"/>
+      <w:r>
+        <w:rPr>
+          <w:rFonts w:eastAsia="SimSun" w:cstheme="minorHAnsi"/>
+          <w:kern w:val="0"/>
+          <w:szCs w:val="21"/>
+        </w:rPr>
+        <w:t>eg</w:t>
+      </w:r>
+      <w:proofErr w:type="spellEnd"/>
+      <w:proofErr w:type="gramEnd"/>
+      <w:r>
+        <w:rPr>
+          <w:rFonts w:eastAsia="SimSun" w:cstheme="minorHAnsi"/>
+          <w:kern w:val="0"/>
+          <w:szCs w:val="21"/>
+        </w:rPr>
+        <w:t xml:space="preserve"> finance, education, employment, healthcare, housing):</w:t>
+      </w:r>
+    </w:p>
+    <w:p>
+      <w:pPr>
+        <w:pStyle w:val="ListParagraph"/>
+        <w:numPr>
+          <w:ilvl w:val="0"/>
+          <w:numId w:val="40"/>
+        </w:numPr>
+        <w:autoSpaceDE w:val="0"/>
+        <w:autoSpaceDN w:val="0"/>
+        <w:adjustRightInd w:val="0"/>
+        <w:ind w:firstLineChars="0"/>
+        <w:jc w:val="left"/>
+        <w:rPr>
+          <w:rFonts w:eastAsia="SimSun" w:cstheme="minorHAnsi"/>
+          <w:kern w:val="0"/>
+          <w:szCs w:val="21"/>
+        </w:rPr>
+      </w:pPr>
+      <w:r>
+        <w:rPr>
+          <w:rFonts w:eastAsia="SimSun" w:cstheme="minorHAnsi"/>
+          <w:kern w:val="0"/>
+          <w:szCs w:val="21"/>
+        </w:rPr>
+        <w:t>Identify demographic groups at risk of unfair allocation</w:t>
+      </w:r>
+    </w:p>
+    <w:p>
+      <w:pPr>
+        <w:pStyle w:val="ListParagraph"/>
+        <w:numPr>
+          <w:ilvl w:val="0"/>
+          <w:numId w:val="40"/>
+        </w:numPr>
+        <w:autoSpaceDE w:val="0"/>
+        <w:autoSpaceDN w:val="0"/>
+        <w:adjustRightInd w:val="0"/>
+        <w:ind w:firstLineChars="0"/>
+        <w:jc w:val="left"/>
+        <w:rPr>
+          <w:rFonts w:eastAsia="SimSun" w:cstheme="minorHAnsi"/>
+          <w:kern w:val="0"/>
+          <w:szCs w:val="21"/>
+        </w:rPr>
+      </w:pPr>
+      <w:r>
+        <w:rPr>
+          <w:rFonts w:eastAsia="SimSun" w:cstheme="minorHAnsi"/>
+          <w:kern w:val="0"/>
+          <w:szCs w:val="21"/>
+        </w:rPr>
+        <w:t>Develop evaluation methods for impacts on this group (metrics, system tests, data quality) and use these to evaluate system performance</w:t>
+      </w:r>
+    </w:p>
+    <w:p>
+      <w:pPr>
+        <w:pStyle w:val="ListParagraph"/>
+        <w:numPr>
+          <w:ilvl w:val="0"/>
+          <w:numId w:val="40"/>
+        </w:numPr>
+        <w:autoSpaceDE w:val="0"/>
+        <w:autoSpaceDN w:val="0"/>
+        <w:adjustRightInd w:val="0"/>
+        <w:ind w:firstLineChars="0"/>
+        <w:jc w:val="left"/>
+        <w:rPr>
+          <w:rFonts w:eastAsia="SimSun" w:cstheme="minorHAnsi"/>
+          <w:kern w:val="0"/>
+          <w:szCs w:val="21"/>
+        </w:rPr>
+      </w:pPr>
+      <w:r>
+        <w:rPr>
+          <w:rFonts w:eastAsia="SimSun" w:cstheme="minorHAnsi"/>
+          <w:kern w:val="0"/>
+          <w:szCs w:val="21"/>
+        </w:rPr>
+        <w:t>Where differences in allocation still exist, determine reasons</w:t>
+      </w:r>
+    </w:p>
+    <w:p>
+      <w:pPr>
+        <w:pStyle w:val="ListParagraph"/>
+        <w:numPr>
+          <w:ilvl w:val="0"/>
+          <w:numId w:val="40"/>
+        </w:numPr>
+        <w:autoSpaceDE w:val="0"/>
+        <w:autoSpaceDN w:val="0"/>
+        <w:adjustRightInd w:val="0"/>
+        <w:ind w:firstLineChars="0"/>
+        <w:jc w:val="left"/>
+        <w:rPr>
+          <w:rFonts w:eastAsia="SimSun" w:cstheme="minorHAnsi"/>
+          <w:kern w:val="0"/>
+          <w:szCs w:val="21"/>
+        </w:rPr>
+      </w:pPr>
+      <w:r>
+        <w:rPr>
+          <w:rFonts w:eastAsia="SimSun" w:cstheme="minorHAnsi"/>
+          <w:kern w:val="0"/>
+          <w:szCs w:val="21"/>
+        </w:rPr>
+        <w:t>Publish customer-facing information about groups facing impacts, the difference in performance, and the identified reasons</w:t>
+      </w:r>
+    </w:p>
+    <w:p>
+      <w:pPr>
+        <w:autoSpaceDE w:val="0"/>
+        <w:autoSpaceDN w:val="0"/>
+        <w:adjustRightInd w:val="0"/>
+        <w:jc w:val="left"/>
+        <w:rPr>
+          <w:rFonts w:eastAsia="SimSun" w:cstheme="minorHAnsi"/>
+          <w:kern w:val="0"/>
+          <w:szCs w:val="21"/>
+        </w:rPr>
+      </w:pPr>
+      <w:proofErr w:type="spellStart"/>
+      <w:r>
+        <w:rPr>
+          <w:rFonts w:eastAsia="SimSun" w:cstheme="minorHAnsi"/>
+          <w:kern w:val="0"/>
+          <w:szCs w:val="21"/>
+        </w:rPr>
+        <w:t>Minimising</w:t>
+      </w:r>
+      <w:proofErr w:type="spellEnd"/>
+      <w:r>
+        <w:rPr>
+          <w:rFonts w:eastAsia="SimSun" w:cstheme="minorHAnsi"/>
+          <w:kern w:val="0"/>
+          <w:szCs w:val="21"/>
+        </w:rPr>
+        <w:t xml:space="preserve"> stereotyping, demeaning, erasing outputs (for systems outputting descriptions or other depictions of people or cultures):</w:t>
+      </w:r>
+    </w:p>
+    <w:p>
+      <w:pPr>
+        <w:pStyle w:val="ListParagraph"/>
+        <w:numPr>
+          <w:ilvl w:val="0"/>
+          <w:numId w:val="41"/>
+        </w:numPr>
+        <w:autoSpaceDE w:val="0"/>
+        <w:autoSpaceDN w:val="0"/>
+        <w:adjustRightInd w:val="0"/>
+        <w:ind w:firstLineChars="0"/>
+        <w:jc w:val="left"/>
+        <w:rPr>
+          <w:rFonts w:eastAsia="SimSun" w:cstheme="minorHAnsi"/>
+          <w:kern w:val="0"/>
+          <w:szCs w:val="21"/>
+        </w:rPr>
+      </w:pPr>
+      <w:r>
+        <w:rPr>
+          <w:rFonts w:eastAsia="SimSun" w:cstheme="minorHAnsi"/>
+          <w:kern w:val="0"/>
+          <w:szCs w:val="21"/>
+        </w:rPr>
+        <w:t>Identify demographic groups at risk of stereotyping</w:t>
+      </w:r>
+    </w:p>
+    <w:p>
+      <w:pPr>
+        <w:pStyle w:val="ListParagraph"/>
+        <w:numPr>
+          <w:ilvl w:val="0"/>
+          <w:numId w:val="41"/>
+        </w:numPr>
+        <w:autoSpaceDE w:val="0"/>
+        <w:autoSpaceDN w:val="0"/>
+        <w:adjustRightInd w:val="0"/>
+        <w:ind w:firstLineChars="0"/>
+        <w:jc w:val="left"/>
+        <w:rPr>
+          <w:rFonts w:eastAsia="SimSun" w:cstheme="minorHAnsi"/>
+          <w:kern w:val="0"/>
+          <w:szCs w:val="21"/>
+        </w:rPr>
+      </w:pPr>
+      <w:r>
+        <w:rPr>
+          <w:rFonts w:eastAsia="SimSun" w:cstheme="minorHAnsi"/>
+          <w:kern w:val="0"/>
+          <w:szCs w:val="21"/>
+        </w:rPr>
+        <w:lastRenderedPageBreak/>
+        <w:t>Develop a method to assess system components and entire system for stereotyping risks and assess using this method</w:t>
+      </w:r>
+    </w:p>
+    <w:p>
+      <w:pPr>
+        <w:pStyle w:val="ListParagraph"/>
+        <w:numPr>
+          <w:ilvl w:val="0"/>
+          <w:numId w:val="41"/>
+        </w:numPr>
+        <w:autoSpaceDE w:val="0"/>
+        <w:autoSpaceDN w:val="0"/>
+        <w:adjustRightInd w:val="0"/>
+        <w:ind w:firstLineChars="0"/>
+        <w:jc w:val="left"/>
+        <w:rPr>
+          <w:rFonts w:eastAsia="SimSun" w:cstheme="minorHAnsi"/>
+          <w:kern w:val="0"/>
+          <w:szCs w:val="21"/>
+        </w:rPr>
+      </w:pPr>
+      <w:r>
+        <w:rPr>
+          <w:rFonts w:eastAsia="SimSun" w:cstheme="minorHAnsi"/>
+          <w:kern w:val="0"/>
+          <w:szCs w:val="21"/>
+        </w:rPr>
+        <w:t>Publish customer-facing information about risks and associated demographic groups</w:t>
+      </w:r>
+    </w:p>
+    <w:p>
+      <w:pPr>
+        <w:autoSpaceDE w:val="0"/>
+        <w:autoSpaceDN w:val="0"/>
+        <w:adjustRightInd w:val="0"/>
+        <w:jc w:val="left"/>
+        <w:rPr>
+          <w:rFonts w:ascii="Tahoma" w:eastAsia="SimSun" w:hAnsi="Tahoma" w:cs="Tahoma"/>
+          <w:i/>
+          <w:iCs/>
+          <w:kern w:val="0"/>
+          <w:sz w:val="24"/>
+        </w:rPr>
+      </w:pPr>
+    </w:p>
+    <w:p>
+      <w:pPr>
+        <w:autoSpaceDE w:val="0"/>
+        <w:autoSpaceDN w:val="0"/>
+        <w:adjustRightInd w:val="0"/>
+        <w:jc w:val="left"/>
+        <w:rPr>
+          <w:rFonts w:ascii="Tahoma" w:eastAsia="SimSun" w:hAnsi="Tahoma" w:cs="Tahoma"/>
+          <w:i/>
+          <w:iCs/>
+          <w:kern w:val="0"/>
+          <w:sz w:val="24"/>
+        </w:rPr>
+      </w:pPr>
+      <w:r>
+        <w:rPr>
+          <w:rFonts w:ascii="Tahoma" w:eastAsia="SimSun" w:hAnsi="Tahoma" w:cs="Tahoma"/>
+          <w:i/>
+          <w:iCs/>
+          <w:kern w:val="0"/>
+          <w:sz w:val="24"/>
+        </w:rPr>
+        <w:t>Reliability &amp; Safety Methods</w:t>
+      </w:r>
+    </w:p>
+    <w:p>
+      <w:r>
+        <w:t>Reliability &amp; safety guidance:</w:t>
+      </w:r>
+    </w:p>
+    <w:p>
+      <w:pPr>
+        <w:pStyle w:val="ListParagraph"/>
+        <w:numPr>
+          <w:ilvl w:val="0"/>
+          <w:numId w:val="42"/>
+        </w:numPr>
+        <w:ind w:firstLineChars="0"/>
+      </w:pPr>
+      <w:r>
+        <w:t xml:space="preserve">Document what acceptable </w:t>
+      </w:r>
+      <w:proofErr w:type="spellStart"/>
+      <w:r>
+        <w:t>behaviour</w:t>
+      </w:r>
+      <w:proofErr w:type="spellEnd"/>
+      <w:r>
+        <w:t xml:space="preserve"> looks like and acceptable error rates</w:t>
+      </w:r>
+    </w:p>
+    <w:p>
+      <w:pPr>
+        <w:pStyle w:val="ListParagraph"/>
+        <w:numPr>
+          <w:ilvl w:val="0"/>
+          <w:numId w:val="42"/>
+        </w:numPr>
+        <w:ind w:firstLineChars="0"/>
+      </w:pPr>
+      <w:r>
+        <w:t>Ensure training &amp; test data is representative of intended uses, operation, settings</w:t>
+      </w:r>
+    </w:p>
+    <w:p>
+      <w:pPr>
+        <w:pStyle w:val="ListParagraph"/>
+        <w:numPr>
+          <w:ilvl w:val="0"/>
+          <w:numId w:val="42"/>
+        </w:numPr>
+        <w:ind w:firstLineChars="0"/>
+      </w:pPr>
+      <w:r>
+        <w:t>Identify ranges for operational variables for general use or specific use cases</w:t>
+      </w:r>
+    </w:p>
+    <w:p>
+      <w:pPr>
+        <w:pStyle w:val="ListParagraph"/>
+        <w:numPr>
+          <w:ilvl w:val="0"/>
+          <w:numId w:val="42"/>
+        </w:numPr>
+        <w:ind w:firstLineChars="0"/>
+      </w:pPr>
+      <w:r>
+        <w:t>Identify any failure cases in otherwise working ranges</w:t>
+      </w:r>
+    </w:p>
+    <w:p>
+      <w:pPr>
+        <w:pStyle w:val="ListParagraph"/>
+        <w:numPr>
+          <w:ilvl w:val="0"/>
+          <w:numId w:val="42"/>
+        </w:numPr>
+        <w:ind w:firstLineChars="0"/>
+      </w:pPr>
+      <w:r>
+        <w:t>Document the above &amp; provide details to customers</w:t>
+      </w:r>
+    </w:p>
+    <w:p>
+      <w:r>
+        <w:t>Failures &amp; remediations:</w:t>
+      </w:r>
+    </w:p>
+    <w:p>
+      <w:pPr>
+        <w:pStyle w:val="ListParagraph"/>
+        <w:numPr>
+          <w:ilvl w:val="0"/>
+          <w:numId w:val="43"/>
+        </w:numPr>
+        <w:ind w:firstLineChars="0"/>
+      </w:pPr>
+      <w:r>
+        <w:t>Identify predictable failures &amp; their impacts on stakeholders</w:t>
+      </w:r>
+    </w:p>
+    <w:p>
+      <w:pPr>
+        <w:pStyle w:val="ListParagraph"/>
+        <w:numPr>
+          <w:ilvl w:val="0"/>
+          <w:numId w:val="43"/>
+        </w:numPr>
+        <w:ind w:firstLineChars="0"/>
+      </w:pPr>
+      <w:r>
+        <w:t>For every adverse impact, develop a failure management strategy (redesign system&gt;fallback option) and stakeholder training</w:t>
+      </w:r>
+    </w:p>
+    <w:p>
+      <w:pPr>
+        <w:pStyle w:val="ListParagraph"/>
+        <w:numPr>
+          <w:ilvl w:val="0"/>
+          <w:numId w:val="43"/>
+        </w:numPr>
+        <w:ind w:firstLineChars="0"/>
+      </w:pPr>
+      <w:r>
+        <w:t>Develop a plan for unforeseen failures</w:t>
+      </w:r>
+    </w:p>
+    <w:p>
+      <w:r>
+        <w:t>Ongoing monitoring, feedback, evaluation:</w:t>
+      </w:r>
+    </w:p>
+    <w:p>
+      <w:pPr>
+        <w:pStyle w:val="ListParagraph"/>
+        <w:numPr>
+          <w:ilvl w:val="0"/>
+          <w:numId w:val="44"/>
+        </w:numPr>
+        <w:ind w:firstLineChars="0"/>
+      </w:pPr>
+      <w:r>
+        <w:t>Collate all assessment &amp; monitoring methods for the system, including system analytics, user feedback, and public feedback</w:t>
+      </w:r>
+    </w:p>
+    <w:p>
+      <w:pPr>
+        <w:pStyle w:val="ListParagraph"/>
+        <w:numPr>
+          <w:ilvl w:val="0"/>
+          <w:numId w:val="44"/>
+        </w:numPr>
+        <w:ind w:firstLineChars="0"/>
+      </w:pPr>
+      <w:r>
+        <w:t>Develop a monitoring plan for each feedback stream – identify important feedback types, event prioritization, customer service input</w:t>
+      </w:r>
+    </w:p>
+    <w:p>
+      <w:pPr>
+        <w:pStyle w:val="ListParagraph"/>
+        <w:numPr>
+          <w:ilvl w:val="0"/>
+          <w:numId w:val="44"/>
+        </w:numPr>
+        <w:ind w:firstLineChars="0"/>
+      </w:pPr>
+      <w:r>
+        <w:t>Add new feedback streams as required when system/use/</w:t>
+      </w:r>
+      <w:proofErr w:type="spellStart"/>
+      <w:r>
+        <w:t>etc</w:t>
+      </w:r>
+      <w:proofErr w:type="spellEnd"/>
+      <w:r>
+        <w:t xml:space="preserve"> change – publish info about the support (or lack thereof) for new uses</w:t>
+      </w:r>
+    </w:p>
+    <w:p>
+      <w:pPr>
+        <w:pStyle w:val="ListParagraph"/>
+        <w:numPr>
+          <w:ilvl w:val="0"/>
+          <w:numId w:val="44"/>
+        </w:numPr>
+        <w:ind w:firstLineChars="0"/>
+      </w:pPr>
+      <w:r>
+        <w:t>Include specific evaluation of Sensitive Use cases (that require unusual qualification or care in use)</w:t>
+      </w:r>
+    </w:p>
+    <w:p>
+      <w:pPr>
+        <w:pStyle w:val="ListParagraph"/>
+        <w:numPr>
+          <w:ilvl w:val="0"/>
+          <w:numId w:val="44"/>
+        </w:numPr>
+        <w:ind w:firstLineChars="0"/>
+      </w:pPr>
+      <w:r>
+        <w:t>Update documentation when system is found to be not fit for purpose</w:t>
+      </w:r>
+    </w:p>
+    <w:p>
+      <w:pPr>
+        <w:pStyle w:val="ListParagraph"/>
+        <w:numPr>
+          <w:ilvl w:val="0"/>
+          <w:numId w:val="44"/>
+        </w:numPr>
+        <w:ind w:firstLineChars="0"/>
+      </w:pPr>
+      <w:r>
+        <w:t>Update documentation for new uses, changes to functionality, new information about reliable performance/system accuracy</w:t>
+      </w:r>
+    </w:p>
+    <w:p>
+      <w:pPr>
         <w:autoSpaceDE w:val="0"/>
         <w:autoSpaceDN w:val="0"/>
         <w:adjustRightInd w:val="0"/>
@@ -7142,6 +8494,345 @@
     </w:lvl>
   </w:abstractNum>
   <w:abstractNum w:abstractNumId="4" w15:restartNumberingAfterBreak="0">
+    <w:nsid w:val="010B3FC7"/>
+    <w:multiLevelType w:val="hybridMultilevel"/>
+    <w:tmpl w:val="FF309220"/>
+    <w:lvl w:ilvl="0" w:tplc="0C090001">
+      <w:start w:val="1"/>
+      <w:numFmt w:val="bullet"/>
+      <w:lvlText w:val=""/>
+      <w:lvlJc w:val="left"/>
+      <w:pPr>
+        <w:ind w:left="720" w:hanging="360"/>
+      </w:pPr>
+      <w:rPr>
+        <w:rFonts w:ascii="Symbol" w:hAnsi="Symbol" w:hint="default"/>
+      </w:rPr>
+    </w:lvl>
+    <w:lvl w:ilvl="1" w:tplc="0C090003" w:tentative="1">
+      <w:start w:val="1"/>
+      <w:numFmt w:val="bullet"/>
+      <w:lvlText w:val="o"/>
+      <w:lvlJc w:val="left"/>
+      <w:pPr>
+        <w:ind w:left="1440" w:hanging="360"/>
+      </w:pPr>
+      <w:rPr>
+        <w:rFonts w:ascii="Courier New" w:hAnsi="Courier New" w:cs="Courier New" w:hint="default"/>
+      </w:rPr>
+    </w:lvl>
+    <w:lvl w:ilvl="2" w:tplc="0C090005" w:tentative="1">
+      <w:start w:val="1"/>
+      <w:numFmt w:val="bullet"/>
+      <w:lvlText w:val=""/>
+      <w:lvlJc w:val="left"/>
+      <w:pPr>
+        <w:ind w:left="2160" w:hanging="360"/>
+      </w:pPr>
+      <w:rPr>
+        <w:rFonts w:ascii="Wingdings" w:hAnsi="Wingdings" w:hint="default"/>
+      </w:rPr>
+    </w:lvl>
+    <w:lvl w:ilvl="3" w:tplc="0C090001" w:tentative="1">
+      <w:start w:val="1"/>
+      <w:numFmt w:val="bullet"/>
+      <w:lvlText w:val=""/>
+      <w:lvlJc w:val="left"/>
+      <w:pPr>
+        <w:ind w:left="2880" w:hanging="360"/>
+      </w:pPr>
+      <w:rPr>
+        <w:rFonts w:ascii="Symbol" w:hAnsi="Symbol" w:hint="default"/>
+      </w:rPr>
+    </w:lvl>
+    <w:lvl w:ilvl="4" w:tplc="0C090003" w:tentative="1">
+      <w:start w:val="1"/>
+      <w:numFmt w:val="bullet"/>
+      <w:lvlText w:val="o"/>
+      <w:lvlJc w:val="left"/>
+      <w:pPr>
+        <w:ind w:left="3600" w:hanging="360"/>
+      </w:pPr>
+      <w:rPr>
+        <w:rFonts w:ascii="Courier New" w:hAnsi="Courier New" w:cs="Courier New" w:hint="default"/>
+      </w:rPr>
+    </w:lvl>
+    <w:lvl w:ilvl="5" w:tplc="0C090005" w:tentative="1">
+      <w:start w:val="1"/>
+      <w:numFmt w:val="bullet"/>
+      <w:lvlText w:val=""/>
+      <w:lvlJc w:val="left"/>
+      <w:pPr>
+        <w:ind w:left="4320" w:hanging="360"/>
+      </w:pPr>
+      <w:rPr>
+        <w:rFonts w:ascii="Wingdings" w:hAnsi="Wingdings" w:hint="default"/>
+      </w:rPr>
+    </w:lvl>
+    <w:lvl w:ilvl="6" w:tplc="0C090001" w:tentative="1">
+      <w:start w:val="1"/>
+      <w:numFmt w:val="bullet"/>
+      <w:lvlText w:val=""/>
+      <w:lvlJc w:val="left"/>
+      <w:pPr>
+        <w:ind w:left="5040" w:hanging="360"/>
+      </w:pPr>
+      <w:rPr>
+        <w:rFonts w:ascii="Symbol" w:hAnsi="Symbol" w:hint="default"/>
+      </w:rPr>
+    </w:lvl>
+    <w:lvl w:ilvl="7" w:tplc="0C090003" w:tentative="1">
+      <w:start w:val="1"/>
+      <w:numFmt w:val="bullet"/>
+      <w:lvlText w:val="o"/>
+      <w:lvlJc w:val="left"/>
+      <w:pPr>
+        <w:ind w:left="5760" w:hanging="360"/>
+      </w:pPr>
+      <w:rPr>
+        <w:rFonts w:ascii="Courier New" w:hAnsi="Courier New" w:cs="Courier New" w:hint="default"/>
+      </w:rPr>
+    </w:lvl>
+    <w:lvl w:ilvl="8" w:tplc="0C090005" w:tentative="1">
+      <w:start w:val="1"/>
+      <w:numFmt w:val="bullet"/>
+      <w:lvlText w:val=""/>
+      <w:lvlJc w:val="left"/>
+      <w:pPr>
+        <w:ind w:left="6480" w:hanging="360"/>
+      </w:pPr>
+      <w:rPr>
+        <w:rFonts w:ascii="Wingdings" w:hAnsi="Wingdings" w:hint="default"/>
+      </w:rPr>
+    </w:lvl>
+  </w:abstractNum>
+  <w:abstractNum w:abstractNumId="5" w15:restartNumberingAfterBreak="0">
+    <w:nsid w:val="02010F7E"/>
+    <w:multiLevelType w:val="hybridMultilevel"/>
+    <w:tmpl w:val="FA0C2354"/>
+    <w:lvl w:ilvl="0" w:tplc="0C090001">
+      <w:start w:val="1"/>
+      <w:numFmt w:val="bullet"/>
+      <w:lvlText w:val=""/>
+      <w:lvlJc w:val="left"/>
+      <w:pPr>
+        <w:ind w:left="720" w:hanging="360"/>
+      </w:pPr>
+      <w:rPr>
+        <w:rFonts w:ascii="Symbol" w:hAnsi="Symbol" w:hint="default"/>
+      </w:rPr>
+    </w:lvl>
+    <w:lvl w:ilvl="1" w:tplc="0C090003" w:tentative="1">
+      <w:start w:val="1"/>
+      <w:numFmt w:val="bullet"/>
+      <w:lvlText w:val="o"/>
+      <w:lvlJc w:val="left"/>
+      <w:pPr>
+        <w:ind w:left="1440" w:hanging="360"/>
+      </w:pPr>
+      <w:rPr>
+        <w:rFonts w:ascii="Courier New" w:hAnsi="Courier New" w:cs="Courier New" w:hint="default"/>
+      </w:rPr>
+    </w:lvl>
+    <w:lvl w:ilvl="2" w:tplc="0C090005" w:tentative="1">
+      <w:start w:val="1"/>
+      <w:numFmt w:val="bullet"/>
+      <w:lvlText w:val=""/>
+      <w:lvlJc w:val="left"/>
+      <w:pPr>
+        <w:ind w:left="2160" w:hanging="360"/>
+      </w:pPr>
+      <w:rPr>
+        <w:rFonts w:ascii="Wingdings" w:hAnsi="Wingdings" w:hint="default"/>
+      </w:rPr>
+    </w:lvl>
+    <w:lvl w:ilvl="3" w:tplc="0C090001" w:tentative="1">
+      <w:start w:val="1"/>
+      <w:numFmt w:val="bullet"/>
+      <w:lvlText w:val=""/>
+      <w:lvlJc w:val="left"/>
+      <w:pPr>
+        <w:ind w:left="2880" w:hanging="360"/>
+      </w:pPr>
+      <w:rPr>
+        <w:rFonts w:ascii="Symbol" w:hAnsi="Symbol" w:hint="default"/>
+      </w:rPr>
+    </w:lvl>
+    <w:lvl w:ilvl="4" w:tplc="0C090003" w:tentative="1">
+      <w:start w:val="1"/>
+      <w:numFmt w:val="bullet"/>
+      <w:lvlText w:val="o"/>
+      <w:lvlJc w:val="left"/>
+      <w:pPr>
+        <w:ind w:left="3600" w:hanging="360"/>
+      </w:pPr>
+      <w:rPr>
+        <w:rFonts w:ascii="Courier New" w:hAnsi="Courier New" w:cs="Courier New" w:hint="default"/>
+      </w:rPr>
+    </w:lvl>
+    <w:lvl w:ilvl="5" w:tplc="0C090005" w:tentative="1">
+      <w:start w:val="1"/>
+      <w:numFmt w:val="bullet"/>
+      <w:lvlText w:val=""/>
+      <w:lvlJc w:val="left"/>
+      <w:pPr>
+        <w:ind w:left="4320" w:hanging="360"/>
+      </w:pPr>
+      <w:rPr>
+        <w:rFonts w:ascii="Wingdings" w:hAnsi="Wingdings" w:hint="default"/>
+      </w:rPr>
+    </w:lvl>
+    <w:lvl w:ilvl="6" w:tplc="0C090001" w:tentative="1">
+      <w:start w:val="1"/>
+      <w:numFmt w:val="bullet"/>
+      <w:lvlText w:val=""/>
+      <w:lvlJc w:val="left"/>
+      <w:pPr>
+        <w:ind w:left="5040" w:hanging="360"/>
+      </w:pPr>
+      <w:rPr>
+        <w:rFonts w:ascii="Symbol" w:hAnsi="Symbol" w:hint="default"/>
+      </w:rPr>
+    </w:lvl>
+    <w:lvl w:ilvl="7" w:tplc="0C090003" w:tentative="1">
+      <w:start w:val="1"/>
+      <w:numFmt w:val="bullet"/>
+      <w:lvlText w:val="o"/>
+      <w:lvlJc w:val="left"/>
+      <w:pPr>
+        <w:ind w:left="5760" w:hanging="360"/>
+      </w:pPr>
+      <w:rPr>
+        <w:rFonts w:ascii="Courier New" w:hAnsi="Courier New" w:cs="Courier New" w:hint="default"/>
+      </w:rPr>
+    </w:lvl>
+    <w:lvl w:ilvl="8" w:tplc="0C090005" w:tentative="1">
+      <w:start w:val="1"/>
+      <w:numFmt w:val="bullet"/>
+      <w:lvlText w:val=""/>
+      <w:lvlJc w:val="left"/>
+      <w:pPr>
+        <w:ind w:left="6480" w:hanging="360"/>
+      </w:pPr>
+      <w:rPr>
+        <w:rFonts w:ascii="Wingdings" w:hAnsi="Wingdings" w:hint="default"/>
+      </w:rPr>
+    </w:lvl>
+  </w:abstractNum>
+  <w:abstractNum w:abstractNumId="6" w15:restartNumberingAfterBreak="0">
+    <w:nsid w:val="04E73BE5"/>
+    <w:multiLevelType w:val="hybridMultilevel"/>
+    <w:tmpl w:val="173241D4"/>
+    <w:lvl w:ilvl="0" w:tplc="0C090001">
+      <w:start w:val="1"/>
+      <w:numFmt w:val="bullet"/>
+      <w:lvlText w:val=""/>
+      <w:lvlJc w:val="left"/>
+      <w:pPr>
+        <w:ind w:left="720" w:hanging="360"/>
+      </w:pPr>
+      <w:rPr>
+        <w:rFonts w:ascii="Symbol" w:hAnsi="Symbol" w:hint="default"/>
+      </w:rPr>
+    </w:lvl>
+    <w:lvl w:ilvl="1" w:tplc="0C090003" w:tentative="1">
+      <w:start w:val="1"/>
+      <w:numFmt w:val="bullet"/>
+      <w:lvlText w:val="o"/>
+      <w:lvlJc w:val="left"/>
+      <w:pPr>
+        <w:ind w:left="1440" w:hanging="360"/>
+      </w:pPr>
+      <w:rPr>
+        <w:rFonts w:ascii="Courier New" w:hAnsi="Courier New" w:cs="Courier New" w:hint="default"/>
+      </w:rPr>
+    </w:lvl>
+    <w:lvl w:ilvl="2" w:tplc="0C090005" w:tentative="1">
+      <w:start w:val="1"/>
+      <w:numFmt w:val="bullet"/>
+      <w:lvlText w:val=""/>
+      <w:lvlJc w:val="left"/>
+      <w:pPr>
+        <w:ind w:left="2160" w:hanging="360"/>
+      </w:pPr>
+      <w:rPr>
+        <w:rFonts w:ascii="Wingdings" w:hAnsi="Wingdings" w:hint="default"/>
+      </w:rPr>
+    </w:lvl>
+    <w:lvl w:ilvl="3" w:tplc="0C090001" w:tentative="1">
+      <w:start w:val="1"/>
+      <w:numFmt w:val="bullet"/>
+      <w:lvlText w:val=""/>
+      <w:lvlJc w:val="left"/>
+      <w:pPr>
+        <w:ind w:left="2880" w:hanging="360"/>
+      </w:pPr>
+      <w:rPr>
+        <w:rFonts w:ascii="Symbol" w:hAnsi="Symbol" w:hint="default"/>
+      </w:rPr>
+    </w:lvl>
+    <w:lvl w:ilvl="4" w:tplc="0C090003" w:tentative="1">
+      <w:start w:val="1"/>
+      <w:numFmt w:val="bullet"/>
+      <w:lvlText w:val="o"/>
+      <w:lvlJc w:val="left"/>
+      <w:pPr>
+        <w:ind w:left="3600" w:hanging="360"/>
+      </w:pPr>
+      <w:rPr>
+        <w:rFonts w:ascii="Courier New" w:hAnsi="Courier New" w:cs="Courier New" w:hint="default"/>
+      </w:rPr>
+    </w:lvl>
+    <w:lvl w:ilvl="5" w:tplc="0C090005" w:tentative="1">
+      <w:start w:val="1"/>
+      <w:numFmt w:val="bullet"/>
+      <w:lvlText w:val=""/>
+      <w:lvlJc w:val="left"/>
+      <w:pPr>
+        <w:ind w:left="4320" w:hanging="360"/>
+      </w:pPr>
+      <w:rPr>
+        <w:rFonts w:ascii="Wingdings" w:hAnsi="Wingdings" w:hint="default"/>
+      </w:rPr>
+    </w:lvl>
+    <w:lvl w:ilvl="6" w:tplc="0C090001" w:tentative="1">
+      <w:start w:val="1"/>
+      <w:numFmt w:val="bullet"/>
+      <w:lvlText w:val=""/>
+      <w:lvlJc w:val="left"/>
+      <w:pPr>
+        <w:ind w:left="5040" w:hanging="360"/>
+      </w:pPr>
+      <w:rPr>
+        <w:rFonts w:ascii="Symbol" w:hAnsi="Symbol" w:hint="default"/>
+      </w:rPr>
+    </w:lvl>
+    <w:lvl w:ilvl="7" w:tplc="0C090003" w:tentative="1">
+      <w:start w:val="1"/>
+      <w:numFmt w:val="bullet"/>
+      <w:lvlText w:val="o"/>
+      <w:lvlJc w:val="left"/>
+      <w:pPr>
+        <w:ind w:left="5760" w:hanging="360"/>
+      </w:pPr>
+      <w:rPr>
+        <w:rFonts w:ascii="Courier New" w:hAnsi="Courier New" w:cs="Courier New" w:hint="default"/>
+      </w:rPr>
+    </w:lvl>
+    <w:lvl w:ilvl="8" w:tplc="0C090005" w:tentative="1">
+      <w:start w:val="1"/>
+      <w:numFmt w:val="bullet"/>
+      <w:lvlText w:val=""/>
+      <w:lvlJc w:val="left"/>
+      <w:pPr>
+        <w:ind w:left="6480" w:hanging="360"/>
+      </w:pPr>
+      <w:rPr>
+        <w:rFonts w:ascii="Wingdings" w:hAnsi="Wingdings" w:hint="default"/>
+      </w:rPr>
+    </w:lvl>
+  </w:abstractNum>
+  <w:abstractNum w:abstractNumId="7" w15:restartNumberingAfterBreak="0">
     <w:nsid w:val="052512BE"/>
     <w:multiLevelType w:val="multilevel"/>
     <w:tmpl w:val="74FEC3CC"/>
@@ -7290,7 +8981,7 @@
       </w:rPr>
     </w:lvl>
   </w:abstractNum>
-  <w:abstractNum w:abstractNumId="5" w15:restartNumberingAfterBreak="0">
+  <w:abstractNum w:abstractNumId="8" w15:restartNumberingAfterBreak="0">
     <w:nsid w:val="105366CC"/>
     <w:multiLevelType w:val="hybridMultilevel"/>
     <w:tmpl w:val="BBD0A0DC"/>
@@ -7403,7 +9094,7 @@
       </w:rPr>
     </w:lvl>
   </w:abstractNum>
-  <w:abstractNum w:abstractNumId="6" w15:restartNumberingAfterBreak="0">
+  <w:abstractNum w:abstractNumId="9" w15:restartNumberingAfterBreak="0">
     <w:nsid w:val="107B653D"/>
     <w:multiLevelType w:val="multilevel"/>
     <w:tmpl w:val="1F84552C"/>
@@ -7552,7 +9243,7 @@
       </w:rPr>
     </w:lvl>
   </w:abstractNum>
-  <w:abstractNum w:abstractNumId="7" w15:restartNumberingAfterBreak="0">
+  <w:abstractNum w:abstractNumId="10" w15:restartNumberingAfterBreak="0">
     <w:nsid w:val="12B2613A"/>
     <w:multiLevelType w:val="multilevel"/>
     <w:tmpl w:val="555ADAD0"/>
@@ -7701,7 +9392,233 @@
       </w:rPr>
     </w:lvl>
   </w:abstractNum>
-  <w:abstractNum w:abstractNumId="8" w15:restartNumberingAfterBreak="0">
+  <w:abstractNum w:abstractNumId="11" w15:restartNumberingAfterBreak="0">
+    <w:nsid w:val="14BA614B"/>
+    <w:multiLevelType w:val="hybridMultilevel"/>
+    <w:tmpl w:val="6A801F6E"/>
+    <w:lvl w:ilvl="0" w:tplc="0C090001">
+      <w:start w:val="1"/>
+      <w:numFmt w:val="bullet"/>
+      <w:lvlText w:val=""/>
+      <w:lvlJc w:val="left"/>
+      <w:pPr>
+        <w:ind w:left="720" w:hanging="360"/>
+      </w:pPr>
+      <w:rPr>
+        <w:rFonts w:ascii="Symbol" w:hAnsi="Symbol" w:hint="default"/>
+      </w:rPr>
+    </w:lvl>
+    <w:lvl w:ilvl="1" w:tplc="0C090003" w:tentative="1">
+      <w:start w:val="1"/>
+      <w:numFmt w:val="bullet"/>
+      <w:lvlText w:val="o"/>
+      <w:lvlJc w:val="left"/>
+      <w:pPr>
+        <w:ind w:left="1440" w:hanging="360"/>
+      </w:pPr>
+      <w:rPr>
+        <w:rFonts w:ascii="Courier New" w:hAnsi="Courier New" w:cs="Courier New" w:hint="default"/>
+      </w:rPr>
+    </w:lvl>
+    <w:lvl w:ilvl="2" w:tplc="0C090005" w:tentative="1">
+      <w:start w:val="1"/>
+      <w:numFmt w:val="bullet"/>
+      <w:lvlText w:val=""/>
+      <w:lvlJc w:val="left"/>
+      <w:pPr>
+        <w:ind w:left="2160" w:hanging="360"/>
+      </w:pPr>
+      <w:rPr>
+        <w:rFonts w:ascii="Wingdings" w:hAnsi="Wingdings" w:hint="default"/>
+      </w:rPr>
+    </w:lvl>
+    <w:lvl w:ilvl="3" w:tplc="0C090001" w:tentative="1">
+      <w:start w:val="1"/>
+      <w:numFmt w:val="bullet"/>
+      <w:lvlText w:val=""/>
+      <w:lvlJc w:val="left"/>
+      <w:pPr>
+        <w:ind w:left="2880" w:hanging="360"/>
+      </w:pPr>
+      <w:rPr>
+        <w:rFonts w:ascii="Symbol" w:hAnsi="Symbol" w:hint="default"/>
+      </w:rPr>
+    </w:lvl>
+    <w:lvl w:ilvl="4" w:tplc="0C090003" w:tentative="1">
+      <w:start w:val="1"/>
+      <w:numFmt w:val="bullet"/>
+      <w:lvlText w:val="o"/>
+      <w:lvlJc w:val="left"/>
+      <w:pPr>
+        <w:ind w:left="3600" w:hanging="360"/>
+      </w:pPr>
+      <w:rPr>
+        <w:rFonts w:ascii="Courier New" w:hAnsi="Courier New" w:cs="Courier New" w:hint="default"/>
+      </w:rPr>
+    </w:lvl>
+    <w:lvl w:ilvl="5" w:tplc="0C090005" w:tentative="1">
+      <w:start w:val="1"/>
+      <w:numFmt w:val="bullet"/>
+      <w:lvlText w:val=""/>
+      <w:lvlJc w:val="left"/>
+      <w:pPr>
+        <w:ind w:left="4320" w:hanging="360"/>
+      </w:pPr>
+      <w:rPr>
+        <w:rFonts w:ascii="Wingdings" w:hAnsi="Wingdings" w:hint="default"/>
+      </w:rPr>
+    </w:lvl>
+    <w:lvl w:ilvl="6" w:tplc="0C090001" w:tentative="1">
+      <w:start w:val="1"/>
+      <w:numFmt w:val="bullet"/>
+      <w:lvlText w:val=""/>
+      <w:lvlJc w:val="left"/>
+      <w:pPr>
+        <w:ind w:left="5040" w:hanging="360"/>
+      </w:pPr>
+      <w:rPr>
+        <w:rFonts w:ascii="Symbol" w:hAnsi="Symbol" w:hint="default"/>
+      </w:rPr>
+    </w:lvl>
+    <w:lvl w:ilvl="7" w:tplc="0C090003" w:tentative="1">
+      <w:start w:val="1"/>
+      <w:numFmt w:val="bullet"/>
+      <w:lvlText w:val="o"/>
+      <w:lvlJc w:val="left"/>
+      <w:pPr>
+        <w:ind w:left="5760" w:hanging="360"/>
+      </w:pPr>
+      <w:rPr>
+        <w:rFonts w:ascii="Courier New" w:hAnsi="Courier New" w:cs="Courier New" w:hint="default"/>
+      </w:rPr>
+    </w:lvl>
+    <w:lvl w:ilvl="8" w:tplc="0C090005" w:tentative="1">
+      <w:start w:val="1"/>
+      <w:numFmt w:val="bullet"/>
+      <w:lvlText w:val=""/>
+      <w:lvlJc w:val="left"/>
+      <w:pPr>
+        <w:ind w:left="6480" w:hanging="360"/>
+      </w:pPr>
+      <w:rPr>
+        <w:rFonts w:ascii="Wingdings" w:hAnsi="Wingdings" w:hint="default"/>
+      </w:rPr>
+    </w:lvl>
+  </w:abstractNum>
+  <w:abstractNum w:abstractNumId="12" w15:restartNumberingAfterBreak="0">
+    <w:nsid w:val="15AA4BCC"/>
+    <w:multiLevelType w:val="hybridMultilevel"/>
+    <w:tmpl w:val="3FFC052C"/>
+    <w:lvl w:ilvl="0" w:tplc="0C090001">
+      <w:start w:val="1"/>
+      <w:numFmt w:val="bullet"/>
+      <w:lvlText w:val=""/>
+      <w:lvlJc w:val="left"/>
+      <w:pPr>
+        <w:ind w:left="720" w:hanging="360"/>
+      </w:pPr>
+      <w:rPr>
+        <w:rFonts w:ascii="Symbol" w:hAnsi="Symbol" w:hint="default"/>
+      </w:rPr>
+    </w:lvl>
+    <w:lvl w:ilvl="1" w:tplc="0C090003" w:tentative="1">
+      <w:start w:val="1"/>
+      <w:numFmt w:val="bullet"/>
+      <w:lvlText w:val="o"/>
+      <w:lvlJc w:val="left"/>
+      <w:pPr>
+        <w:ind w:left="1440" w:hanging="360"/>
+      </w:pPr>
+      <w:rPr>
+        <w:rFonts w:ascii="Courier New" w:hAnsi="Courier New" w:cs="Courier New" w:hint="default"/>
+      </w:rPr>
+    </w:lvl>
+    <w:lvl w:ilvl="2" w:tplc="0C090005" w:tentative="1">
+      <w:start w:val="1"/>
+      <w:numFmt w:val="bullet"/>
+      <w:lvlText w:val=""/>
+      <w:lvlJc w:val="left"/>
+      <w:pPr>
+        <w:ind w:left="2160" w:hanging="360"/>
+      </w:pPr>
+      <w:rPr>
+        <w:rFonts w:ascii="Wingdings" w:hAnsi="Wingdings" w:hint="default"/>
+      </w:rPr>
+    </w:lvl>
+    <w:lvl w:ilvl="3" w:tplc="0C090001" w:tentative="1">
+      <w:start w:val="1"/>
+      <w:numFmt w:val="bullet"/>
+      <w:lvlText w:val=""/>
+      <w:lvlJc w:val="left"/>
+      <w:pPr>
+        <w:ind w:left="2880" w:hanging="360"/>
+      </w:pPr>
+      <w:rPr>
+        <w:rFonts w:ascii="Symbol" w:hAnsi="Symbol" w:hint="default"/>
+      </w:rPr>
+    </w:lvl>
+    <w:lvl w:ilvl="4" w:tplc="0C090003" w:tentative="1">
+      <w:start w:val="1"/>
+      <w:numFmt w:val="bullet"/>
+      <w:lvlText w:val="o"/>
+      <w:lvlJc w:val="left"/>
+      <w:pPr>
+        <w:ind w:left="3600" w:hanging="360"/>
+      </w:pPr>
+      <w:rPr>
+        <w:rFonts w:ascii="Courier New" w:hAnsi="Courier New" w:cs="Courier New" w:hint="default"/>
+      </w:rPr>
+    </w:lvl>
+    <w:lvl w:ilvl="5" w:tplc="0C090005" w:tentative="1">
+      <w:start w:val="1"/>
+      <w:numFmt w:val="bullet"/>
+      <w:lvlText w:val=""/>
+      <w:lvlJc w:val="left"/>
+      <w:pPr>
+        <w:ind w:left="4320" w:hanging="360"/>
+      </w:pPr>
+      <w:rPr>
+        <w:rFonts w:ascii="Wingdings" w:hAnsi="Wingdings" w:hint="default"/>
+      </w:rPr>
+    </w:lvl>
+    <w:lvl w:ilvl="6" w:tplc="0C090001" w:tentative="1">
+      <w:start w:val="1"/>
+      <w:numFmt w:val="bullet"/>
+      <w:lvlText w:val=""/>
+      <w:lvlJc w:val="left"/>
+      <w:pPr>
+        <w:ind w:left="5040" w:hanging="360"/>
+      </w:pPr>
+      <w:rPr>
+        <w:rFonts w:ascii="Symbol" w:hAnsi="Symbol" w:hint="default"/>
+      </w:rPr>
+    </w:lvl>
+    <w:lvl w:ilvl="7" w:tplc="0C090003" w:tentative="1">
+      <w:start w:val="1"/>
+      <w:numFmt w:val="bullet"/>
+      <w:lvlText w:val="o"/>
+      <w:lvlJc w:val="left"/>
+      <w:pPr>
+        <w:ind w:left="5760" w:hanging="360"/>
+      </w:pPr>
+      <w:rPr>
+        <w:rFonts w:ascii="Courier New" w:hAnsi="Courier New" w:cs="Courier New" w:hint="default"/>
+      </w:rPr>
+    </w:lvl>
+    <w:lvl w:ilvl="8" w:tplc="0C090005" w:tentative="1">
+      <w:start w:val="1"/>
+      <w:numFmt w:val="bullet"/>
+      <w:lvlText w:val=""/>
+      <w:lvlJc w:val="left"/>
+      <w:pPr>
+        <w:ind w:left="6480" w:hanging="360"/>
+      </w:pPr>
+      <w:rPr>
+        <w:rFonts w:ascii="Wingdings" w:hAnsi="Wingdings" w:hint="default"/>
+      </w:rPr>
+    </w:lvl>
+  </w:abstractNum>
+  <w:abstractNum w:abstractNumId="13" w15:restartNumberingAfterBreak="0">
     <w:nsid w:val="18E825E2"/>
     <w:multiLevelType w:val="multilevel"/>
     <w:tmpl w:val="F4D2B606"/>
@@ -7814,7 +9731,7 @@
       </w:pPr>
     </w:lvl>
   </w:abstractNum>
-  <w:abstractNum w:abstractNumId="9" w15:restartNumberingAfterBreak="0">
+  <w:abstractNum w:abstractNumId="14" w15:restartNumberingAfterBreak="0">
     <w:nsid w:val="1AF96DCA"/>
     <w:multiLevelType w:val="multilevel"/>
     <w:tmpl w:val="44A28D02"/>
@@ -7963,7 +9880,233 @@
       </w:rPr>
     </w:lvl>
   </w:abstractNum>
-  <w:abstractNum w:abstractNumId="10" w15:restartNumberingAfterBreak="0">
+  <w:abstractNum w:abstractNumId="15" w15:restartNumberingAfterBreak="0">
+    <w:nsid w:val="1CBB67C6"/>
+    <w:multiLevelType w:val="hybridMultilevel"/>
+    <w:tmpl w:val="CD664DB2"/>
+    <w:lvl w:ilvl="0" w:tplc="0C090001">
+      <w:start w:val="1"/>
+      <w:numFmt w:val="bullet"/>
+      <w:lvlText w:val=""/>
+      <w:lvlJc w:val="left"/>
+      <w:pPr>
+        <w:ind w:left="720" w:hanging="360"/>
+      </w:pPr>
+      <w:rPr>
+        <w:rFonts w:ascii="Symbol" w:hAnsi="Symbol" w:hint="default"/>
+      </w:rPr>
+    </w:lvl>
+    <w:lvl w:ilvl="1" w:tplc="0C090003" w:tentative="1">
+      <w:start w:val="1"/>
+      <w:numFmt w:val="bullet"/>
+      <w:lvlText w:val="o"/>
+      <w:lvlJc w:val="left"/>
+      <w:pPr>
+        <w:ind w:left="1440" w:hanging="360"/>
+      </w:pPr>
+      <w:rPr>
+        <w:rFonts w:ascii="Courier New" w:hAnsi="Courier New" w:cs="Courier New" w:hint="default"/>
+      </w:rPr>
+    </w:lvl>
+    <w:lvl w:ilvl="2" w:tplc="0C090005" w:tentative="1">
+      <w:start w:val="1"/>
+      <w:numFmt w:val="bullet"/>
+      <w:lvlText w:val=""/>
+      <w:lvlJc w:val="left"/>
+      <w:pPr>
+        <w:ind w:left="2160" w:hanging="360"/>
+      </w:pPr>
+      <w:rPr>
+        <w:rFonts w:ascii="Wingdings" w:hAnsi="Wingdings" w:hint="default"/>
+      </w:rPr>
+    </w:lvl>
+    <w:lvl w:ilvl="3" w:tplc="0C090001" w:tentative="1">
+      <w:start w:val="1"/>
+      <w:numFmt w:val="bullet"/>
+      <w:lvlText w:val=""/>
+      <w:lvlJc w:val="left"/>
+      <w:pPr>
+        <w:ind w:left="2880" w:hanging="360"/>
+      </w:pPr>
+      <w:rPr>
+        <w:rFonts w:ascii="Symbol" w:hAnsi="Symbol" w:hint="default"/>
+      </w:rPr>
+    </w:lvl>
+    <w:lvl w:ilvl="4" w:tplc="0C090003" w:tentative="1">
+      <w:start w:val="1"/>
+      <w:numFmt w:val="bullet"/>
+      <w:lvlText w:val="o"/>
+      <w:lvlJc w:val="left"/>
+      <w:pPr>
+        <w:ind w:left="3600" w:hanging="360"/>
+      </w:pPr>
+      <w:rPr>
+        <w:rFonts w:ascii="Courier New" w:hAnsi="Courier New" w:cs="Courier New" w:hint="default"/>
+      </w:rPr>
+    </w:lvl>
+    <w:lvl w:ilvl="5" w:tplc="0C090005" w:tentative="1">
+      <w:start w:val="1"/>
+      <w:numFmt w:val="bullet"/>
+      <w:lvlText w:val=""/>
+      <w:lvlJc w:val="left"/>
+      <w:pPr>
+        <w:ind w:left="4320" w:hanging="360"/>
+      </w:pPr>
+      <w:rPr>
+        <w:rFonts w:ascii="Wingdings" w:hAnsi="Wingdings" w:hint="default"/>
+      </w:rPr>
+    </w:lvl>
+    <w:lvl w:ilvl="6" w:tplc="0C090001" w:tentative="1">
+      <w:start w:val="1"/>
+      <w:numFmt w:val="bullet"/>
+      <w:lvlText w:val=""/>
+      <w:lvlJc w:val="left"/>
+      <w:pPr>
+        <w:ind w:left="5040" w:hanging="360"/>
+      </w:pPr>
+      <w:rPr>
+        <w:rFonts w:ascii="Symbol" w:hAnsi="Symbol" w:hint="default"/>
+      </w:rPr>
+    </w:lvl>
+    <w:lvl w:ilvl="7" w:tplc="0C090003" w:tentative="1">
+      <w:start w:val="1"/>
+      <w:numFmt w:val="bullet"/>
+      <w:lvlText w:val="o"/>
+      <w:lvlJc w:val="left"/>
+      <w:pPr>
+        <w:ind w:left="5760" w:hanging="360"/>
+      </w:pPr>
+      <w:rPr>
+        <w:rFonts w:ascii="Courier New" w:hAnsi="Courier New" w:cs="Courier New" w:hint="default"/>
+      </w:rPr>
+    </w:lvl>
+    <w:lvl w:ilvl="8" w:tplc="0C090005" w:tentative="1">
+      <w:start w:val="1"/>
+      <w:numFmt w:val="bullet"/>
+      <w:lvlText w:val=""/>
+      <w:lvlJc w:val="left"/>
+      <w:pPr>
+        <w:ind w:left="6480" w:hanging="360"/>
+      </w:pPr>
+      <w:rPr>
+        <w:rFonts w:ascii="Wingdings" w:hAnsi="Wingdings" w:hint="default"/>
+      </w:rPr>
+    </w:lvl>
+  </w:abstractNum>
+  <w:abstractNum w:abstractNumId="16" w15:restartNumberingAfterBreak="0">
+    <w:nsid w:val="1DAD2F31"/>
+    <w:multiLevelType w:val="hybridMultilevel"/>
+    <w:tmpl w:val="5F3C04C6"/>
+    <w:lvl w:ilvl="0" w:tplc="0C090001">
+      <w:start w:val="1"/>
+      <w:numFmt w:val="bullet"/>
+      <w:lvlText w:val=""/>
+      <w:lvlJc w:val="left"/>
+      <w:pPr>
+        <w:ind w:left="720" w:hanging="360"/>
+      </w:pPr>
+      <w:rPr>
+        <w:rFonts w:ascii="Symbol" w:hAnsi="Symbol" w:hint="default"/>
+      </w:rPr>
+    </w:lvl>
+    <w:lvl w:ilvl="1" w:tplc="0C090003" w:tentative="1">
+      <w:start w:val="1"/>
+      <w:numFmt w:val="bullet"/>
+      <w:lvlText w:val="o"/>
+      <w:lvlJc w:val="left"/>
+      <w:pPr>
+        <w:ind w:left="1440" w:hanging="360"/>
+      </w:pPr>
+      <w:rPr>
+        <w:rFonts w:ascii="Courier New" w:hAnsi="Courier New" w:cs="Courier New" w:hint="default"/>
+      </w:rPr>
+    </w:lvl>
+    <w:lvl w:ilvl="2" w:tplc="0C090005" w:tentative="1">
+      <w:start w:val="1"/>
+      <w:numFmt w:val="bullet"/>
+      <w:lvlText w:val=""/>
+      <w:lvlJc w:val="left"/>
+      <w:pPr>
+        <w:ind w:left="2160" w:hanging="360"/>
+      </w:pPr>
+      <w:rPr>
+        <w:rFonts w:ascii="Wingdings" w:hAnsi="Wingdings" w:hint="default"/>
+      </w:rPr>
+    </w:lvl>
+    <w:lvl w:ilvl="3" w:tplc="0C090001" w:tentative="1">
+      <w:start w:val="1"/>
+      <w:numFmt w:val="bullet"/>
+      <w:lvlText w:val=""/>
+      <w:lvlJc w:val="left"/>
+      <w:pPr>
+        <w:ind w:left="2880" w:hanging="360"/>
+      </w:pPr>
+      <w:rPr>
+        <w:rFonts w:ascii="Symbol" w:hAnsi="Symbol" w:hint="default"/>
+      </w:rPr>
+    </w:lvl>
+    <w:lvl w:ilvl="4" w:tplc="0C090003" w:tentative="1">
+      <w:start w:val="1"/>
+      <w:numFmt w:val="bullet"/>
+      <w:lvlText w:val="o"/>
+      <w:lvlJc w:val="left"/>
+      <w:pPr>
+        <w:ind w:left="3600" w:hanging="360"/>
+      </w:pPr>
+      <w:rPr>
+        <w:rFonts w:ascii="Courier New" w:hAnsi="Courier New" w:cs="Courier New" w:hint="default"/>
+      </w:rPr>
+    </w:lvl>
+    <w:lvl w:ilvl="5" w:tplc="0C090005" w:tentative="1">
+      <w:start w:val="1"/>
+      <w:numFmt w:val="bullet"/>
+      <w:lvlText w:val=""/>
+      <w:lvlJc w:val="left"/>
+      <w:pPr>
+        <w:ind w:left="4320" w:hanging="360"/>
+      </w:pPr>
+      <w:rPr>
+        <w:rFonts w:ascii="Wingdings" w:hAnsi="Wingdings" w:hint="default"/>
+      </w:rPr>
+    </w:lvl>
+    <w:lvl w:ilvl="6" w:tplc="0C090001" w:tentative="1">
+      <w:start w:val="1"/>
+      <w:numFmt w:val="bullet"/>
+      <w:lvlText w:val=""/>
+      <w:lvlJc w:val="left"/>
+      <w:pPr>
+        <w:ind w:left="5040" w:hanging="360"/>
+      </w:pPr>
+      <w:rPr>
+        <w:rFonts w:ascii="Symbol" w:hAnsi="Symbol" w:hint="default"/>
+      </w:rPr>
+    </w:lvl>
+    <w:lvl w:ilvl="7" w:tplc="0C090003" w:tentative="1">
+      <w:start w:val="1"/>
+      <w:numFmt w:val="bullet"/>
+      <w:lvlText w:val="o"/>
+      <w:lvlJc w:val="left"/>
+      <w:pPr>
+        <w:ind w:left="5760" w:hanging="360"/>
+      </w:pPr>
+      <w:rPr>
+        <w:rFonts w:ascii="Courier New" w:hAnsi="Courier New" w:cs="Courier New" w:hint="default"/>
+      </w:rPr>
+    </w:lvl>
+    <w:lvl w:ilvl="8" w:tplc="0C090005" w:tentative="1">
+      <w:start w:val="1"/>
+      <w:numFmt w:val="bullet"/>
+      <w:lvlText w:val=""/>
+      <w:lvlJc w:val="left"/>
+      <w:pPr>
+        <w:ind w:left="6480" w:hanging="360"/>
+      </w:pPr>
+      <w:rPr>
+        <w:rFonts w:ascii="Wingdings" w:hAnsi="Wingdings" w:hint="default"/>
+      </w:rPr>
+    </w:lvl>
+  </w:abstractNum>
+  <w:abstractNum w:abstractNumId="17" w15:restartNumberingAfterBreak="0">
     <w:nsid w:val="1F0A6915"/>
     <w:multiLevelType w:val="multilevel"/>
     <w:tmpl w:val="4984A53C"/>
@@ -8112,7 +10255,120 @@
       </w:rPr>
     </w:lvl>
   </w:abstractNum>
-  <w:abstractNum w:abstractNumId="11" w15:restartNumberingAfterBreak="0">
+  <w:abstractNum w:abstractNumId="18" w15:restartNumberingAfterBreak="0">
+    <w:nsid w:val="22F6623F"/>
+    <w:multiLevelType w:val="hybridMultilevel"/>
+    <w:tmpl w:val="99362700"/>
+    <w:lvl w:ilvl="0" w:tplc="0C090001">
+      <w:start w:val="1"/>
+      <w:numFmt w:val="bullet"/>
+      <w:lvlText w:val=""/>
+      <w:lvlJc w:val="left"/>
+      <w:pPr>
+        <w:ind w:left="720" w:hanging="360"/>
+      </w:pPr>
+      <w:rPr>
+        <w:rFonts w:ascii="Symbol" w:hAnsi="Symbol" w:hint="default"/>
+      </w:rPr>
+    </w:lvl>
+    <w:lvl w:ilvl="1" w:tplc="0C090003" w:tentative="1">
+      <w:start w:val="1"/>
+      <w:numFmt w:val="bullet"/>
+      <w:lvlText w:val="o"/>
+      <w:lvlJc w:val="left"/>
+      <w:pPr>
+        <w:ind w:left="1440" w:hanging="360"/>
+      </w:pPr>
+      <w:rPr>
+        <w:rFonts w:ascii="Courier New" w:hAnsi="Courier New" w:cs="Courier New" w:hint="default"/>
+      </w:rPr>
+    </w:lvl>
+    <w:lvl w:ilvl="2" w:tplc="0C090005" w:tentative="1">
+      <w:start w:val="1"/>
+      <w:numFmt w:val="bullet"/>
+      <w:lvlText w:val=""/>
+      <w:lvlJc w:val="left"/>
+      <w:pPr>
+        <w:ind w:left="2160" w:hanging="360"/>
+      </w:pPr>
+      <w:rPr>
+        <w:rFonts w:ascii="Wingdings" w:hAnsi="Wingdings" w:hint="default"/>
+      </w:rPr>
+    </w:lvl>
+    <w:lvl w:ilvl="3" w:tplc="0C090001" w:tentative="1">
+      <w:start w:val="1"/>
+      <w:numFmt w:val="bullet"/>
+      <w:lvlText w:val=""/>
+      <w:lvlJc w:val="left"/>
+      <w:pPr>
+        <w:ind w:left="2880" w:hanging="360"/>
+      </w:pPr>
+      <w:rPr>
+        <w:rFonts w:ascii="Symbol" w:hAnsi="Symbol" w:hint="default"/>
+      </w:rPr>
+    </w:lvl>
+    <w:lvl w:ilvl="4" w:tplc="0C090003" w:tentative="1">
+      <w:start w:val="1"/>
+      <w:numFmt w:val="bullet"/>
+      <w:lvlText w:val="o"/>
+      <w:lvlJc w:val="left"/>
+      <w:pPr>
+        <w:ind w:left="3600" w:hanging="360"/>
+      </w:pPr>
+      <w:rPr>
+        <w:rFonts w:ascii="Courier New" w:hAnsi="Courier New" w:cs="Courier New" w:hint="default"/>
+      </w:rPr>
+    </w:lvl>
+    <w:lvl w:ilvl="5" w:tplc="0C090005" w:tentative="1">
+      <w:start w:val="1"/>
+      <w:numFmt w:val="bullet"/>
+      <w:lvlText w:val=""/>
+      <w:lvlJc w:val="left"/>
+      <w:pPr>
+        <w:ind w:left="4320" w:hanging="360"/>
+      </w:pPr>
+      <w:rPr>
+        <w:rFonts w:ascii="Wingdings" w:hAnsi="Wingdings" w:hint="default"/>
+      </w:rPr>
+    </w:lvl>
+    <w:lvl w:ilvl="6" w:tplc="0C090001" w:tentative="1">
+      <w:start w:val="1"/>
+      <w:numFmt w:val="bullet"/>
+      <w:lvlText w:val=""/>
+      <w:lvlJc w:val="left"/>
+      <w:pPr>
+        <w:ind w:left="5040" w:hanging="360"/>
+      </w:pPr>
+      <w:rPr>
+        <w:rFonts w:ascii="Symbol" w:hAnsi="Symbol" w:hint="default"/>
+      </w:rPr>
+    </w:lvl>
+    <w:lvl w:ilvl="7" w:tplc="0C090003" w:tentative="1">
+      <w:start w:val="1"/>
+      <w:numFmt w:val="bullet"/>
+      <w:lvlText w:val="o"/>
+      <w:lvlJc w:val="left"/>
+      <w:pPr>
+        <w:ind w:left="5760" w:hanging="360"/>
+      </w:pPr>
+      <w:rPr>
+        <w:rFonts w:ascii="Courier New" w:hAnsi="Courier New" w:cs="Courier New" w:hint="default"/>
+      </w:rPr>
+    </w:lvl>
+    <w:lvl w:ilvl="8" w:tplc="0C090005" w:tentative="1">
+      <w:start w:val="1"/>
+      <w:numFmt w:val="bullet"/>
+      <w:lvlText w:val=""/>
+      <w:lvlJc w:val="left"/>
+      <w:pPr>
+        <w:ind w:left="6480" w:hanging="360"/>
+      </w:pPr>
+      <w:rPr>
+        <w:rFonts w:ascii="Wingdings" w:hAnsi="Wingdings" w:hint="default"/>
+      </w:rPr>
+    </w:lvl>
+  </w:abstractNum>
+  <w:abstractNum w:abstractNumId="19" w15:restartNumberingAfterBreak="0">
     <w:nsid w:val="24087C5D"/>
     <w:multiLevelType w:val="multilevel"/>
     <w:tmpl w:val="88CEA9C4"/>
@@ -8225,7 +10481,120 @@
       </w:pPr>
     </w:lvl>
   </w:abstractNum>
-  <w:abstractNum w:abstractNumId="12" w15:restartNumberingAfterBreak="0">
+  <w:abstractNum w:abstractNumId="20" w15:restartNumberingAfterBreak="0">
+    <w:nsid w:val="261655EA"/>
+    <w:multiLevelType w:val="hybridMultilevel"/>
+    <w:tmpl w:val="9198179A"/>
+    <w:lvl w:ilvl="0" w:tplc="0C090001">
+      <w:start w:val="1"/>
+      <w:numFmt w:val="bullet"/>
+      <w:lvlText w:val=""/>
+      <w:lvlJc w:val="left"/>
+      <w:pPr>
+        <w:ind w:left="720" w:hanging="360"/>
+      </w:pPr>
+      <w:rPr>
+        <w:rFonts w:ascii="Symbol" w:hAnsi="Symbol" w:hint="default"/>
+      </w:rPr>
+    </w:lvl>
+    <w:lvl w:ilvl="1" w:tplc="0C090003" w:tentative="1">
+      <w:start w:val="1"/>
+      <w:numFmt w:val="bullet"/>
+      <w:lvlText w:val="o"/>
+      <w:lvlJc w:val="left"/>
+      <w:pPr>
+        <w:ind w:left="1440" w:hanging="360"/>
+      </w:pPr>
+      <w:rPr>
+        <w:rFonts w:ascii="Courier New" w:hAnsi="Courier New" w:cs="Courier New" w:hint="default"/>
+      </w:rPr>
+    </w:lvl>
+    <w:lvl w:ilvl="2" w:tplc="0C090005" w:tentative="1">
+      <w:start w:val="1"/>
+      <w:numFmt w:val="bullet"/>
+      <w:lvlText w:val=""/>
+      <w:lvlJc w:val="left"/>
+      <w:pPr>
+        <w:ind w:left="2160" w:hanging="360"/>
+      </w:pPr>
+      <w:rPr>
+        <w:rFonts w:ascii="Wingdings" w:hAnsi="Wingdings" w:hint="default"/>
+      </w:rPr>
+    </w:lvl>
+    <w:lvl w:ilvl="3" w:tplc="0C090001" w:tentative="1">
+      <w:start w:val="1"/>
+      <w:numFmt w:val="bullet"/>
+      <w:lvlText w:val=""/>
+      <w:lvlJc w:val="left"/>
+      <w:pPr>
+        <w:ind w:left="2880" w:hanging="360"/>
+      </w:pPr>
+      <w:rPr>
+        <w:rFonts w:ascii="Symbol" w:hAnsi="Symbol" w:hint="default"/>
+      </w:rPr>
+    </w:lvl>
+    <w:lvl w:ilvl="4" w:tplc="0C090003" w:tentative="1">
+      <w:start w:val="1"/>
+      <w:numFmt w:val="bullet"/>
+      <w:lvlText w:val="o"/>
+      <w:lvlJc w:val="left"/>
+      <w:pPr>
+        <w:ind w:left="3600" w:hanging="360"/>
+      </w:pPr>
+      <w:rPr>
+        <w:rFonts w:ascii="Courier New" w:hAnsi="Courier New" w:cs="Courier New" w:hint="default"/>
+      </w:rPr>
+    </w:lvl>
+    <w:lvl w:ilvl="5" w:tplc="0C090005" w:tentative="1">
+      <w:start w:val="1"/>
+      <w:numFmt w:val="bullet"/>
+      <w:lvlText w:val=""/>
+      <w:lvlJc w:val="left"/>
+      <w:pPr>
+        <w:ind w:left="4320" w:hanging="360"/>
+      </w:pPr>
+      <w:rPr>
+        <w:rFonts w:ascii="Wingdings" w:hAnsi="Wingdings" w:hint="default"/>
+      </w:rPr>
+    </w:lvl>
+    <w:lvl w:ilvl="6" w:tplc="0C090001" w:tentative="1">
+      <w:start w:val="1"/>
+      <w:numFmt w:val="bullet"/>
+      <w:lvlText w:val=""/>
+      <w:lvlJc w:val="left"/>
+      <w:pPr>
+        <w:ind w:left="5040" w:hanging="360"/>
+      </w:pPr>
+      <w:rPr>
+        <w:rFonts w:ascii="Symbol" w:hAnsi="Symbol" w:hint="default"/>
+      </w:rPr>
+    </w:lvl>
+    <w:lvl w:ilvl="7" w:tplc="0C090003" w:tentative="1">
+      <w:start w:val="1"/>
+      <w:numFmt w:val="bullet"/>
+      <w:lvlText w:val="o"/>
+      <w:lvlJc w:val="left"/>
+      <w:pPr>
+        <w:ind w:left="5760" w:hanging="360"/>
+      </w:pPr>
+      <w:rPr>
+        <w:rFonts w:ascii="Courier New" w:hAnsi="Courier New" w:cs="Courier New" w:hint="default"/>
+      </w:rPr>
+    </w:lvl>
+    <w:lvl w:ilvl="8" w:tplc="0C090005" w:tentative="1">
+      <w:start w:val="1"/>
+      <w:numFmt w:val="bullet"/>
+      <w:lvlText w:val=""/>
+      <w:lvlJc w:val="left"/>
+      <w:pPr>
+        <w:ind w:left="6480" w:hanging="360"/>
+      </w:pPr>
+      <w:rPr>
+        <w:rFonts w:ascii="Wingdings" w:hAnsi="Wingdings" w:hint="default"/>
+      </w:rPr>
+    </w:lvl>
+  </w:abstractNum>
+  <w:abstractNum w:abstractNumId="21" w15:restartNumberingAfterBreak="0">
     <w:nsid w:val="31DB6380"/>
     <w:multiLevelType w:val="hybridMultilevel"/>
     <w:tmpl w:val="DA02347C"/>
@@ -8338,7 +10707,7 @@
       </w:rPr>
     </w:lvl>
   </w:abstractNum>
-  <w:abstractNum w:abstractNumId="13" w15:restartNumberingAfterBreak="0">
+  <w:abstractNum w:abstractNumId="22" w15:restartNumberingAfterBreak="0">
     <w:nsid w:val="342A7554"/>
     <w:multiLevelType w:val="multilevel"/>
     <w:tmpl w:val="BB22AA22"/>
@@ -8451,7 +10820,233 @@
       </w:pPr>
     </w:lvl>
   </w:abstractNum>
-  <w:abstractNum w:abstractNumId="14" w15:restartNumberingAfterBreak="0">
+  <w:abstractNum w:abstractNumId="23" w15:restartNumberingAfterBreak="0">
+    <w:nsid w:val="35787DEF"/>
+    <w:multiLevelType w:val="hybridMultilevel"/>
+    <w:tmpl w:val="1D942A54"/>
+    <w:lvl w:ilvl="0" w:tplc="0C090001">
+      <w:start w:val="1"/>
+      <w:numFmt w:val="bullet"/>
+      <w:lvlText w:val=""/>
+      <w:lvlJc w:val="left"/>
+      <w:pPr>
+        <w:ind w:left="720" w:hanging="360"/>
+      </w:pPr>
+      <w:rPr>
+        <w:rFonts w:ascii="Symbol" w:hAnsi="Symbol" w:hint="default"/>
+      </w:rPr>
+    </w:lvl>
+    <w:lvl w:ilvl="1" w:tplc="0C090003" w:tentative="1">
+      <w:start w:val="1"/>
+      <w:numFmt w:val="bullet"/>
+      <w:lvlText w:val="o"/>
+      <w:lvlJc w:val="left"/>
+      <w:pPr>
+        <w:ind w:left="1440" w:hanging="360"/>
+      </w:pPr>
+      <w:rPr>
+        <w:rFonts w:ascii="Courier New" w:hAnsi="Courier New" w:cs="Courier New" w:hint="default"/>
+      </w:rPr>
+    </w:lvl>
+    <w:lvl w:ilvl="2" w:tplc="0C090005" w:tentative="1">
+      <w:start w:val="1"/>
+      <w:numFmt w:val="bullet"/>
+      <w:lvlText w:val=""/>
+      <w:lvlJc w:val="left"/>
+      <w:pPr>
+        <w:ind w:left="2160" w:hanging="360"/>
+      </w:pPr>
+      <w:rPr>
+        <w:rFonts w:ascii="Wingdings" w:hAnsi="Wingdings" w:hint="default"/>
+      </w:rPr>
+    </w:lvl>
+    <w:lvl w:ilvl="3" w:tplc="0C090001" w:tentative="1">
+      <w:start w:val="1"/>
+      <w:numFmt w:val="bullet"/>
+      <w:lvlText w:val=""/>
+      <w:lvlJc w:val="left"/>
+      <w:pPr>
+        <w:ind w:left="2880" w:hanging="360"/>
+      </w:pPr>
+      <w:rPr>
+        <w:rFonts w:ascii="Symbol" w:hAnsi="Symbol" w:hint="default"/>
+      </w:rPr>
+    </w:lvl>
+    <w:lvl w:ilvl="4" w:tplc="0C090003" w:tentative="1">
+      <w:start w:val="1"/>
+      <w:numFmt w:val="bullet"/>
+      <w:lvlText w:val="o"/>
+      <w:lvlJc w:val="left"/>
+      <w:pPr>
+        <w:ind w:left="3600" w:hanging="360"/>
+      </w:pPr>
+      <w:rPr>
+        <w:rFonts w:ascii="Courier New" w:hAnsi="Courier New" w:cs="Courier New" w:hint="default"/>
+      </w:rPr>
+    </w:lvl>
+    <w:lvl w:ilvl="5" w:tplc="0C090005" w:tentative="1">
+      <w:start w:val="1"/>
+      <w:numFmt w:val="bullet"/>
+      <w:lvlText w:val=""/>
+      <w:lvlJc w:val="left"/>
+      <w:pPr>
+        <w:ind w:left="4320" w:hanging="360"/>
+      </w:pPr>
+      <w:rPr>
+        <w:rFonts w:ascii="Wingdings" w:hAnsi="Wingdings" w:hint="default"/>
+      </w:rPr>
+    </w:lvl>
+    <w:lvl w:ilvl="6" w:tplc="0C090001" w:tentative="1">
+      <w:start w:val="1"/>
+      <w:numFmt w:val="bullet"/>
+      <w:lvlText w:val=""/>
+      <w:lvlJc w:val="left"/>
+      <w:pPr>
+        <w:ind w:left="5040" w:hanging="360"/>
+      </w:pPr>
+      <w:rPr>
+        <w:rFonts w:ascii="Symbol" w:hAnsi="Symbol" w:hint="default"/>
+      </w:rPr>
+    </w:lvl>
+    <w:lvl w:ilvl="7" w:tplc="0C090003" w:tentative="1">
+      <w:start w:val="1"/>
+      <w:numFmt w:val="bullet"/>
+      <w:lvlText w:val="o"/>
+      <w:lvlJc w:val="left"/>
+      <w:pPr>
+        <w:ind w:left="5760" w:hanging="360"/>
+      </w:pPr>
+      <w:rPr>
+        <w:rFonts w:ascii="Courier New" w:hAnsi="Courier New" w:cs="Courier New" w:hint="default"/>
+      </w:rPr>
+    </w:lvl>
+    <w:lvl w:ilvl="8" w:tplc="0C090005" w:tentative="1">
+      <w:start w:val="1"/>
+      <w:numFmt w:val="bullet"/>
+      <w:lvlText w:val=""/>
+      <w:lvlJc w:val="left"/>
+      <w:pPr>
+        <w:ind w:left="6480" w:hanging="360"/>
+      </w:pPr>
+      <w:rPr>
+        <w:rFonts w:ascii="Wingdings" w:hAnsi="Wingdings" w:hint="default"/>
+      </w:rPr>
+    </w:lvl>
+  </w:abstractNum>
+  <w:abstractNum w:abstractNumId="24" w15:restartNumberingAfterBreak="0">
+    <w:nsid w:val="385B2A42"/>
+    <w:multiLevelType w:val="hybridMultilevel"/>
+    <w:tmpl w:val="D0DE89CA"/>
+    <w:lvl w:ilvl="0" w:tplc="0C090001">
+      <w:start w:val="1"/>
+      <w:numFmt w:val="bullet"/>
+      <w:lvlText w:val=""/>
+      <w:lvlJc w:val="left"/>
+      <w:pPr>
+        <w:ind w:left="720" w:hanging="360"/>
+      </w:pPr>
+      <w:rPr>
+        <w:rFonts w:ascii="Symbol" w:hAnsi="Symbol" w:hint="default"/>
+      </w:rPr>
+    </w:lvl>
+    <w:lvl w:ilvl="1" w:tplc="0C090003" w:tentative="1">
+      <w:start w:val="1"/>
+      <w:numFmt w:val="bullet"/>
+      <w:lvlText w:val="o"/>
+      <w:lvlJc w:val="left"/>
+      <w:pPr>
+        <w:ind w:left="1440" w:hanging="360"/>
+      </w:pPr>
+      <w:rPr>
+        <w:rFonts w:ascii="Courier New" w:hAnsi="Courier New" w:cs="Courier New" w:hint="default"/>
+      </w:rPr>
+    </w:lvl>
+    <w:lvl w:ilvl="2" w:tplc="0C090005" w:tentative="1">
+      <w:start w:val="1"/>
+      <w:numFmt w:val="bullet"/>
+      <w:lvlText w:val=""/>
+      <w:lvlJc w:val="left"/>
+      <w:pPr>
+        <w:ind w:left="2160" w:hanging="360"/>
+      </w:pPr>
+      <w:rPr>
+        <w:rFonts w:ascii="Wingdings" w:hAnsi="Wingdings" w:hint="default"/>
+      </w:rPr>
+    </w:lvl>
+    <w:lvl w:ilvl="3" w:tplc="0C090001" w:tentative="1">
+      <w:start w:val="1"/>
+      <w:numFmt w:val="bullet"/>
+      <w:lvlText w:val=""/>
+      <w:lvlJc w:val="left"/>
+      <w:pPr>
+        <w:ind w:left="2880" w:hanging="360"/>
+      </w:pPr>
+      <w:rPr>
+        <w:rFonts w:ascii="Symbol" w:hAnsi="Symbol" w:hint="default"/>
+      </w:rPr>
+    </w:lvl>
+    <w:lvl w:ilvl="4" w:tplc="0C090003" w:tentative="1">
+      <w:start w:val="1"/>
+      <w:numFmt w:val="bullet"/>
+      <w:lvlText w:val="o"/>
+      <w:lvlJc w:val="left"/>
+      <w:pPr>
+        <w:ind w:left="3600" w:hanging="360"/>
+      </w:pPr>
+      <w:rPr>
+        <w:rFonts w:ascii="Courier New" w:hAnsi="Courier New" w:cs="Courier New" w:hint="default"/>
+      </w:rPr>
+    </w:lvl>
+    <w:lvl w:ilvl="5" w:tplc="0C090005" w:tentative="1">
+      <w:start w:val="1"/>
+      <w:numFmt w:val="bullet"/>
+      <w:lvlText w:val=""/>
+      <w:lvlJc w:val="left"/>
+      <w:pPr>
+        <w:ind w:left="4320" w:hanging="360"/>
+      </w:pPr>
+      <w:rPr>
+        <w:rFonts w:ascii="Wingdings" w:hAnsi="Wingdings" w:hint="default"/>
+      </w:rPr>
+    </w:lvl>
+    <w:lvl w:ilvl="6" w:tplc="0C090001" w:tentative="1">
+      <w:start w:val="1"/>
+      <w:numFmt w:val="bullet"/>
+      <w:lvlText w:val=""/>
+      <w:lvlJc w:val="left"/>
+      <w:pPr>
+        <w:ind w:left="5040" w:hanging="360"/>
+      </w:pPr>
+      <w:rPr>
+        <w:rFonts w:ascii="Symbol" w:hAnsi="Symbol" w:hint="default"/>
+      </w:rPr>
+    </w:lvl>
+    <w:lvl w:ilvl="7" w:tplc="0C090003" w:tentative="1">
+      <w:start w:val="1"/>
+      <w:numFmt w:val="bullet"/>
+      <w:lvlText w:val="o"/>
+      <w:lvlJc w:val="left"/>
+      <w:pPr>
+        <w:ind w:left="5760" w:hanging="360"/>
+      </w:pPr>
+      <w:rPr>
+        <w:rFonts w:ascii="Courier New" w:hAnsi="Courier New" w:cs="Courier New" w:hint="default"/>
+      </w:rPr>
+    </w:lvl>
+    <w:lvl w:ilvl="8" w:tplc="0C090005" w:tentative="1">
+      <w:start w:val="1"/>
+      <w:numFmt w:val="bullet"/>
+      <w:lvlText w:val=""/>
+      <w:lvlJc w:val="left"/>
+      <w:pPr>
+        <w:ind w:left="6480" w:hanging="360"/>
+      </w:pPr>
+      <w:rPr>
+        <w:rFonts w:ascii="Wingdings" w:hAnsi="Wingdings" w:hint="default"/>
+      </w:rPr>
+    </w:lvl>
+  </w:abstractNum>
+  <w:abstractNum w:abstractNumId="25" w15:restartNumberingAfterBreak="0">
     <w:nsid w:val="4297697B"/>
     <w:multiLevelType w:val="hybridMultilevel"/>
     <w:tmpl w:val="E0B4F6A0"/>
@@ -8564,7 +11159,7 @@
       </w:rPr>
     </w:lvl>
   </w:abstractNum>
-  <w:abstractNum w:abstractNumId="15" w15:restartNumberingAfterBreak="0">
+  <w:abstractNum w:abstractNumId="26" w15:restartNumberingAfterBreak="0">
     <w:nsid w:val="436661E3"/>
     <w:multiLevelType w:val="multilevel"/>
     <w:tmpl w:val="3036140C"/>
@@ -8677,7 +11272,233 @@
       </w:pPr>
     </w:lvl>
   </w:abstractNum>
-  <w:abstractNum w:abstractNumId="16" w15:restartNumberingAfterBreak="0">
+  <w:abstractNum w:abstractNumId="27" w15:restartNumberingAfterBreak="0">
+    <w:nsid w:val="481465C5"/>
+    <w:multiLevelType w:val="hybridMultilevel"/>
+    <w:tmpl w:val="E636431A"/>
+    <w:lvl w:ilvl="0" w:tplc="0C090001">
+      <w:start w:val="1"/>
+      <w:numFmt w:val="bullet"/>
+      <w:lvlText w:val=""/>
+      <w:lvlJc w:val="left"/>
+      <w:pPr>
+        <w:ind w:left="720" w:hanging="360"/>
+      </w:pPr>
+      <w:rPr>
+        <w:rFonts w:ascii="Symbol" w:hAnsi="Symbol" w:hint="default"/>
+      </w:rPr>
+    </w:lvl>
+    <w:lvl w:ilvl="1" w:tplc="0C090003" w:tentative="1">
+      <w:start w:val="1"/>
+      <w:numFmt w:val="bullet"/>
+      <w:lvlText w:val="o"/>
+      <w:lvlJc w:val="left"/>
+      <w:pPr>
+        <w:ind w:left="1440" w:hanging="360"/>
+      </w:pPr>
+      <w:rPr>
+        <w:rFonts w:ascii="Courier New" w:hAnsi="Courier New" w:cs="Courier New" w:hint="default"/>
+      </w:rPr>
+    </w:lvl>
+    <w:lvl w:ilvl="2" w:tplc="0C090005" w:tentative="1">
+      <w:start w:val="1"/>
+      <w:numFmt w:val="bullet"/>
+      <w:lvlText w:val=""/>
+      <w:lvlJc w:val="left"/>
+      <w:pPr>
+        <w:ind w:left="2160" w:hanging="360"/>
+      </w:pPr>
+      <w:rPr>
+        <w:rFonts w:ascii="Wingdings" w:hAnsi="Wingdings" w:hint="default"/>
+      </w:rPr>
+    </w:lvl>
+    <w:lvl w:ilvl="3" w:tplc="0C090001" w:tentative="1">
+      <w:start w:val="1"/>
+      <w:numFmt w:val="bullet"/>
+      <w:lvlText w:val=""/>
+      <w:lvlJc w:val="left"/>
+      <w:pPr>
+        <w:ind w:left="2880" w:hanging="360"/>
+      </w:pPr>
+      <w:rPr>
+        <w:rFonts w:ascii="Symbol" w:hAnsi="Symbol" w:hint="default"/>
+      </w:rPr>
+    </w:lvl>
+    <w:lvl w:ilvl="4" w:tplc="0C090003" w:tentative="1">
+      <w:start w:val="1"/>
+      <w:numFmt w:val="bullet"/>
+      <w:lvlText w:val="o"/>
+      <w:lvlJc w:val="left"/>
+      <w:pPr>
+        <w:ind w:left="3600" w:hanging="360"/>
+      </w:pPr>
+      <w:rPr>
+        <w:rFonts w:ascii="Courier New" w:hAnsi="Courier New" w:cs="Courier New" w:hint="default"/>
+      </w:rPr>
+    </w:lvl>
+    <w:lvl w:ilvl="5" w:tplc="0C090005" w:tentative="1">
+      <w:start w:val="1"/>
+      <w:numFmt w:val="bullet"/>
+      <w:lvlText w:val=""/>
+      <w:lvlJc w:val="left"/>
+      <w:pPr>
+        <w:ind w:left="4320" w:hanging="360"/>
+      </w:pPr>
+      <w:rPr>
+        <w:rFonts w:ascii="Wingdings" w:hAnsi="Wingdings" w:hint="default"/>
+      </w:rPr>
+    </w:lvl>
+    <w:lvl w:ilvl="6" w:tplc="0C090001" w:tentative="1">
+      <w:start w:val="1"/>
+      <w:numFmt w:val="bullet"/>
+      <w:lvlText w:val=""/>
+      <w:lvlJc w:val="left"/>
+      <w:pPr>
+        <w:ind w:left="5040" w:hanging="360"/>
+      </w:pPr>
+      <w:rPr>
+        <w:rFonts w:ascii="Symbol" w:hAnsi="Symbol" w:hint="default"/>
+      </w:rPr>
+    </w:lvl>
+    <w:lvl w:ilvl="7" w:tplc="0C090003" w:tentative="1">
+      <w:start w:val="1"/>
+      <w:numFmt w:val="bullet"/>
+      <w:lvlText w:val="o"/>
+      <w:lvlJc w:val="left"/>
+      <w:pPr>
+        <w:ind w:left="5760" w:hanging="360"/>
+      </w:pPr>
+      <w:rPr>
+        <w:rFonts w:ascii="Courier New" w:hAnsi="Courier New" w:cs="Courier New" w:hint="default"/>
+      </w:rPr>
+    </w:lvl>
+    <w:lvl w:ilvl="8" w:tplc="0C090005" w:tentative="1">
+      <w:start w:val="1"/>
+      <w:numFmt w:val="bullet"/>
+      <w:lvlText w:val=""/>
+      <w:lvlJc w:val="left"/>
+      <w:pPr>
+        <w:ind w:left="6480" w:hanging="360"/>
+      </w:pPr>
+      <w:rPr>
+        <w:rFonts w:ascii="Wingdings" w:hAnsi="Wingdings" w:hint="default"/>
+      </w:rPr>
+    </w:lvl>
+  </w:abstractNum>
+  <w:abstractNum w:abstractNumId="28" w15:restartNumberingAfterBreak="0">
+    <w:nsid w:val="50895914"/>
+    <w:multiLevelType w:val="hybridMultilevel"/>
+    <w:tmpl w:val="3A8A3B10"/>
+    <w:lvl w:ilvl="0" w:tplc="0C090001">
+      <w:start w:val="1"/>
+      <w:numFmt w:val="bullet"/>
+      <w:lvlText w:val=""/>
+      <w:lvlJc w:val="left"/>
+      <w:pPr>
+        <w:ind w:left="720" w:hanging="360"/>
+      </w:pPr>
+      <w:rPr>
+        <w:rFonts w:ascii="Symbol" w:hAnsi="Symbol" w:hint="default"/>
+      </w:rPr>
+    </w:lvl>
+    <w:lvl w:ilvl="1" w:tplc="0C090003" w:tentative="1">
+      <w:start w:val="1"/>
+      <w:numFmt w:val="bullet"/>
+      <w:lvlText w:val="o"/>
+      <w:lvlJc w:val="left"/>
+      <w:pPr>
+        <w:ind w:left="1440" w:hanging="360"/>
+      </w:pPr>
+      <w:rPr>
+        <w:rFonts w:ascii="Courier New" w:hAnsi="Courier New" w:cs="Courier New" w:hint="default"/>
+      </w:rPr>
+    </w:lvl>
+    <w:lvl w:ilvl="2" w:tplc="0C090005" w:tentative="1">
+      <w:start w:val="1"/>
+      <w:numFmt w:val="bullet"/>
+      <w:lvlText w:val=""/>
+      <w:lvlJc w:val="left"/>
+      <w:pPr>
+        <w:ind w:left="2160" w:hanging="360"/>
+      </w:pPr>
+      <w:rPr>
+        <w:rFonts w:ascii="Wingdings" w:hAnsi="Wingdings" w:hint="default"/>
+      </w:rPr>
+    </w:lvl>
+    <w:lvl w:ilvl="3" w:tplc="0C090001" w:tentative="1">
+      <w:start w:val="1"/>
+      <w:numFmt w:val="bullet"/>
+      <w:lvlText w:val=""/>
+      <w:lvlJc w:val="left"/>
+      <w:pPr>
+        <w:ind w:left="2880" w:hanging="360"/>
+      </w:pPr>
+      <w:rPr>
+        <w:rFonts w:ascii="Symbol" w:hAnsi="Symbol" w:hint="default"/>
+      </w:rPr>
+    </w:lvl>
+    <w:lvl w:ilvl="4" w:tplc="0C090003" w:tentative="1">
+      <w:start w:val="1"/>
+      <w:numFmt w:val="bullet"/>
+      <w:lvlText w:val="o"/>
+      <w:lvlJc w:val="left"/>
+      <w:pPr>
+        <w:ind w:left="3600" w:hanging="360"/>
+      </w:pPr>
+      <w:rPr>
+        <w:rFonts w:ascii="Courier New" w:hAnsi="Courier New" w:cs="Courier New" w:hint="default"/>
+      </w:rPr>
+    </w:lvl>
+    <w:lvl w:ilvl="5" w:tplc="0C090005" w:tentative="1">
+      <w:start w:val="1"/>
+      <w:numFmt w:val="bullet"/>
+      <w:lvlText w:val=""/>
+      <w:lvlJc w:val="left"/>
+      <w:pPr>
+        <w:ind w:left="4320" w:hanging="360"/>
+      </w:pPr>
+      <w:rPr>
+        <w:rFonts w:ascii="Wingdings" w:hAnsi="Wingdings" w:hint="default"/>
+      </w:rPr>
+    </w:lvl>
+    <w:lvl w:ilvl="6" w:tplc="0C090001" w:tentative="1">
+      <w:start w:val="1"/>
+      <w:numFmt w:val="bullet"/>
+      <w:lvlText w:val=""/>
+      <w:lvlJc w:val="left"/>
+      <w:pPr>
+        <w:ind w:left="5040" w:hanging="360"/>
+      </w:pPr>
+      <w:rPr>
+        <w:rFonts w:ascii="Symbol" w:hAnsi="Symbol" w:hint="default"/>
+      </w:rPr>
+    </w:lvl>
+    <w:lvl w:ilvl="7" w:tplc="0C090003" w:tentative="1">
+      <w:start w:val="1"/>
+      <w:numFmt w:val="bullet"/>
+      <w:lvlText w:val="o"/>
+      <w:lvlJc w:val="left"/>
+      <w:pPr>
+        <w:ind w:left="5760" w:hanging="360"/>
+      </w:pPr>
+      <w:rPr>
+        <w:rFonts w:ascii="Courier New" w:hAnsi="Courier New" w:cs="Courier New" w:hint="default"/>
+      </w:rPr>
+    </w:lvl>
+    <w:lvl w:ilvl="8" w:tplc="0C090005" w:tentative="1">
+      <w:start w:val="1"/>
+      <w:numFmt w:val="bullet"/>
+      <w:lvlText w:val=""/>
+      <w:lvlJc w:val="left"/>
+      <w:pPr>
+        <w:ind w:left="6480" w:hanging="360"/>
+      </w:pPr>
+      <w:rPr>
+        <w:rFonts w:ascii="Wingdings" w:hAnsi="Wingdings" w:hint="default"/>
+      </w:rPr>
+    </w:lvl>
+  </w:abstractNum>
+  <w:abstractNum w:abstractNumId="29" w15:restartNumberingAfterBreak="0">
     <w:nsid w:val="51002C19"/>
     <w:multiLevelType w:val="hybridMultilevel"/>
     <w:tmpl w:val="44E45384"/>
@@ -8766,7 +11587,7 @@
       </w:pPr>
     </w:lvl>
   </w:abstractNum>
-  <w:abstractNum w:abstractNumId="17" w15:restartNumberingAfterBreak="0">
+  <w:abstractNum w:abstractNumId="30" w15:restartNumberingAfterBreak="0">
     <w:nsid w:val="54F3318F"/>
     <w:multiLevelType w:val="hybridMultilevel"/>
     <w:tmpl w:val="12EEA5C0"/>
@@ -8879,7 +11700,346 @@
       </w:rPr>
     </w:lvl>
   </w:abstractNum>
-  <w:abstractNum w:abstractNumId="18" w15:restartNumberingAfterBreak="0">
+  <w:abstractNum w:abstractNumId="31" w15:restartNumberingAfterBreak="0">
+    <w:nsid w:val="59F84D03"/>
+    <w:multiLevelType w:val="hybridMultilevel"/>
+    <w:tmpl w:val="47284664"/>
+    <w:lvl w:ilvl="0" w:tplc="0C090001">
+      <w:start w:val="1"/>
+      <w:numFmt w:val="bullet"/>
+      <w:lvlText w:val=""/>
+      <w:lvlJc w:val="left"/>
+      <w:pPr>
+        <w:ind w:left="720" w:hanging="360"/>
+      </w:pPr>
+      <w:rPr>
+        <w:rFonts w:ascii="Symbol" w:hAnsi="Symbol" w:hint="default"/>
+      </w:rPr>
+    </w:lvl>
+    <w:lvl w:ilvl="1" w:tplc="0C090003" w:tentative="1">
+      <w:start w:val="1"/>
+      <w:numFmt w:val="bullet"/>
+      <w:lvlText w:val="o"/>
+      <w:lvlJc w:val="left"/>
+      <w:pPr>
+        <w:ind w:left="1440" w:hanging="360"/>
+      </w:pPr>
+      <w:rPr>
+        <w:rFonts w:ascii="Courier New" w:hAnsi="Courier New" w:cs="Courier New" w:hint="default"/>
+      </w:rPr>
+    </w:lvl>
+    <w:lvl w:ilvl="2" w:tplc="0C090005" w:tentative="1">
+      <w:start w:val="1"/>
+      <w:numFmt w:val="bullet"/>
+      <w:lvlText w:val=""/>
+      <w:lvlJc w:val="left"/>
+      <w:pPr>
+        <w:ind w:left="2160" w:hanging="360"/>
+      </w:pPr>
+      <w:rPr>
+        <w:rFonts w:ascii="Wingdings" w:hAnsi="Wingdings" w:hint="default"/>
+      </w:rPr>
+    </w:lvl>
+    <w:lvl w:ilvl="3" w:tplc="0C090001" w:tentative="1">
+      <w:start w:val="1"/>
+      <w:numFmt w:val="bullet"/>
+      <w:lvlText w:val=""/>
+      <w:lvlJc w:val="left"/>
+      <w:pPr>
+        <w:ind w:left="2880" w:hanging="360"/>
+      </w:pPr>
+      <w:rPr>
+        <w:rFonts w:ascii="Symbol" w:hAnsi="Symbol" w:hint="default"/>
+      </w:rPr>
+    </w:lvl>
+    <w:lvl w:ilvl="4" w:tplc="0C090003" w:tentative="1">
+      <w:start w:val="1"/>
+      <w:numFmt w:val="bullet"/>
+      <w:lvlText w:val="o"/>
+      <w:lvlJc w:val="left"/>
+      <w:pPr>
+        <w:ind w:left="3600" w:hanging="360"/>
+      </w:pPr>
+      <w:rPr>
+        <w:rFonts w:ascii="Courier New" w:hAnsi="Courier New" w:cs="Courier New" w:hint="default"/>
+      </w:rPr>
+    </w:lvl>
+    <w:lvl w:ilvl="5" w:tplc="0C090005" w:tentative="1">
+      <w:start w:val="1"/>
+      <w:numFmt w:val="bullet"/>
+      <w:lvlText w:val=""/>
+      <w:lvlJc w:val="left"/>
+      <w:pPr>
+        <w:ind w:left="4320" w:hanging="360"/>
+      </w:pPr>
+      <w:rPr>
+        <w:rFonts w:ascii="Wingdings" w:hAnsi="Wingdings" w:hint="default"/>
+      </w:rPr>
+    </w:lvl>
+    <w:lvl w:ilvl="6" w:tplc="0C090001" w:tentative="1">
+      <w:start w:val="1"/>
+      <w:numFmt w:val="bullet"/>
+      <w:lvlText w:val=""/>
+      <w:lvlJc w:val="left"/>
+      <w:pPr>
+        <w:ind w:left="5040" w:hanging="360"/>
+      </w:pPr>
+      <w:rPr>
+        <w:rFonts w:ascii="Symbol" w:hAnsi="Symbol" w:hint="default"/>
+      </w:rPr>
+    </w:lvl>
+    <w:lvl w:ilvl="7" w:tplc="0C090003" w:tentative="1">
+      <w:start w:val="1"/>
+      <w:numFmt w:val="bullet"/>
+      <w:lvlText w:val="o"/>
+      <w:lvlJc w:val="left"/>
+      <w:pPr>
+        <w:ind w:left="5760" w:hanging="360"/>
+      </w:pPr>
+      <w:rPr>
+        <w:rFonts w:ascii="Courier New" w:hAnsi="Courier New" w:cs="Courier New" w:hint="default"/>
+      </w:rPr>
+    </w:lvl>
+    <w:lvl w:ilvl="8" w:tplc="0C090005" w:tentative="1">
+      <w:start w:val="1"/>
+      <w:numFmt w:val="bullet"/>
+      <w:lvlText w:val=""/>
+      <w:lvlJc w:val="left"/>
+      <w:pPr>
+        <w:ind w:left="6480" w:hanging="360"/>
+      </w:pPr>
+      <w:rPr>
+        <w:rFonts w:ascii="Wingdings" w:hAnsi="Wingdings" w:hint="default"/>
+      </w:rPr>
+    </w:lvl>
+  </w:abstractNum>
+  <w:abstractNum w:abstractNumId="32" w15:restartNumberingAfterBreak="0">
+    <w:nsid w:val="5C2552EA"/>
+    <w:multiLevelType w:val="hybridMultilevel"/>
+    <w:tmpl w:val="56BCBB38"/>
+    <w:lvl w:ilvl="0" w:tplc="0C090001">
+      <w:start w:val="1"/>
+      <w:numFmt w:val="bullet"/>
+      <w:lvlText w:val=""/>
+      <w:lvlJc w:val="left"/>
+      <w:pPr>
+        <w:ind w:left="720" w:hanging="360"/>
+      </w:pPr>
+      <w:rPr>
+        <w:rFonts w:ascii="Symbol" w:hAnsi="Symbol" w:hint="default"/>
+      </w:rPr>
+    </w:lvl>
+    <w:lvl w:ilvl="1" w:tplc="0C090003" w:tentative="1">
+      <w:start w:val="1"/>
+      <w:numFmt w:val="bullet"/>
+      <w:lvlText w:val="o"/>
+      <w:lvlJc w:val="left"/>
+      <w:pPr>
+        <w:ind w:left="1440" w:hanging="360"/>
+      </w:pPr>
+      <w:rPr>
+        <w:rFonts w:ascii="Courier New" w:hAnsi="Courier New" w:cs="Courier New" w:hint="default"/>
+      </w:rPr>
+    </w:lvl>
+    <w:lvl w:ilvl="2" w:tplc="0C090005" w:tentative="1">
+      <w:start w:val="1"/>
+      <w:numFmt w:val="bullet"/>
+      <w:lvlText w:val=""/>
+      <w:lvlJc w:val="left"/>
+      <w:pPr>
+        <w:ind w:left="2160" w:hanging="360"/>
+      </w:pPr>
+      <w:rPr>
+        <w:rFonts w:ascii="Wingdings" w:hAnsi="Wingdings" w:hint="default"/>
+      </w:rPr>
+    </w:lvl>
+    <w:lvl w:ilvl="3" w:tplc="0C090001" w:tentative="1">
+      <w:start w:val="1"/>
+      <w:numFmt w:val="bullet"/>
+      <w:lvlText w:val=""/>
+      <w:lvlJc w:val="left"/>
+      <w:pPr>
+        <w:ind w:left="2880" w:hanging="360"/>
+      </w:pPr>
+      <w:rPr>
+        <w:rFonts w:ascii="Symbol" w:hAnsi="Symbol" w:hint="default"/>
+      </w:rPr>
+    </w:lvl>
+    <w:lvl w:ilvl="4" w:tplc="0C090003" w:tentative="1">
+      <w:start w:val="1"/>
+      <w:numFmt w:val="bullet"/>
+      <w:lvlText w:val="o"/>
+      <w:lvlJc w:val="left"/>
+      <w:pPr>
+        <w:ind w:left="3600" w:hanging="360"/>
+      </w:pPr>
+      <w:rPr>
+        <w:rFonts w:ascii="Courier New" w:hAnsi="Courier New" w:cs="Courier New" w:hint="default"/>
+      </w:rPr>
+    </w:lvl>
+    <w:lvl w:ilvl="5" w:tplc="0C090005" w:tentative="1">
+      <w:start w:val="1"/>
+      <w:numFmt w:val="bullet"/>
+      <w:lvlText w:val=""/>
+      <w:lvlJc w:val="left"/>
+      <w:pPr>
+        <w:ind w:left="4320" w:hanging="360"/>
+      </w:pPr>
+      <w:rPr>
+        <w:rFonts w:ascii="Wingdings" w:hAnsi="Wingdings" w:hint="default"/>
+      </w:rPr>
+    </w:lvl>
+    <w:lvl w:ilvl="6" w:tplc="0C090001" w:tentative="1">
+      <w:start w:val="1"/>
+      <w:numFmt w:val="bullet"/>
+      <w:lvlText w:val=""/>
+      <w:lvlJc w:val="left"/>
+      <w:pPr>
+        <w:ind w:left="5040" w:hanging="360"/>
+      </w:pPr>
+      <w:rPr>
+        <w:rFonts w:ascii="Symbol" w:hAnsi="Symbol" w:hint="default"/>
+      </w:rPr>
+    </w:lvl>
+    <w:lvl w:ilvl="7" w:tplc="0C090003" w:tentative="1">
+      <w:start w:val="1"/>
+      <w:numFmt w:val="bullet"/>
+      <w:lvlText w:val="o"/>
+      <w:lvlJc w:val="left"/>
+      <w:pPr>
+        <w:ind w:left="5760" w:hanging="360"/>
+      </w:pPr>
+      <w:rPr>
+        <w:rFonts w:ascii="Courier New" w:hAnsi="Courier New" w:cs="Courier New" w:hint="default"/>
+      </w:rPr>
+    </w:lvl>
+    <w:lvl w:ilvl="8" w:tplc="0C090005" w:tentative="1">
+      <w:start w:val="1"/>
+      <w:numFmt w:val="bullet"/>
+      <w:lvlText w:val=""/>
+      <w:lvlJc w:val="left"/>
+      <w:pPr>
+        <w:ind w:left="6480" w:hanging="360"/>
+      </w:pPr>
+      <w:rPr>
+        <w:rFonts w:ascii="Wingdings" w:hAnsi="Wingdings" w:hint="default"/>
+      </w:rPr>
+    </w:lvl>
+  </w:abstractNum>
+  <w:abstractNum w:abstractNumId="33" w15:restartNumberingAfterBreak="0">
+    <w:nsid w:val="680E37C8"/>
+    <w:multiLevelType w:val="hybridMultilevel"/>
+    <w:tmpl w:val="7F5C90C2"/>
+    <w:lvl w:ilvl="0" w:tplc="0C090001">
+      <w:start w:val="1"/>
+      <w:numFmt w:val="bullet"/>
+      <w:lvlText w:val=""/>
+      <w:lvlJc w:val="left"/>
+      <w:pPr>
+        <w:ind w:left="720" w:hanging="360"/>
+      </w:pPr>
+      <w:rPr>
+        <w:rFonts w:ascii="Symbol" w:hAnsi="Symbol" w:hint="default"/>
+      </w:rPr>
+    </w:lvl>
+    <w:lvl w:ilvl="1" w:tplc="0C090003" w:tentative="1">
+      <w:start w:val="1"/>
+      <w:numFmt w:val="bullet"/>
+      <w:lvlText w:val="o"/>
+      <w:lvlJc w:val="left"/>
+      <w:pPr>
+        <w:ind w:left="1440" w:hanging="360"/>
+      </w:pPr>
+      <w:rPr>
+        <w:rFonts w:ascii="Courier New" w:hAnsi="Courier New" w:cs="Courier New" w:hint="default"/>
+      </w:rPr>
+    </w:lvl>
+    <w:lvl w:ilvl="2" w:tplc="0C090005" w:tentative="1">
+      <w:start w:val="1"/>
+      <w:numFmt w:val="bullet"/>
+      <w:lvlText w:val=""/>
+      <w:lvlJc w:val="left"/>
+      <w:pPr>
+        <w:ind w:left="2160" w:hanging="360"/>
+      </w:pPr>
+      <w:rPr>
+        <w:rFonts w:ascii="Wingdings" w:hAnsi="Wingdings" w:hint="default"/>
+      </w:rPr>
+    </w:lvl>
+    <w:lvl w:ilvl="3" w:tplc="0C090001" w:tentative="1">
+      <w:start w:val="1"/>
+      <w:numFmt w:val="bullet"/>
+      <w:lvlText w:val=""/>
+      <w:lvlJc w:val="left"/>
+      <w:pPr>
+        <w:ind w:left="2880" w:hanging="360"/>
+      </w:pPr>
+      <w:rPr>
+        <w:rFonts w:ascii="Symbol" w:hAnsi="Symbol" w:hint="default"/>
+      </w:rPr>
+    </w:lvl>
+    <w:lvl w:ilvl="4" w:tplc="0C090003" w:tentative="1">
+      <w:start w:val="1"/>
+      <w:numFmt w:val="bullet"/>
+      <w:lvlText w:val="o"/>
+      <w:lvlJc w:val="left"/>
+      <w:pPr>
+        <w:ind w:left="3600" w:hanging="360"/>
+      </w:pPr>
+      <w:rPr>
+        <w:rFonts w:ascii="Courier New" w:hAnsi="Courier New" w:cs="Courier New" w:hint="default"/>
+      </w:rPr>
+    </w:lvl>
+    <w:lvl w:ilvl="5" w:tplc="0C090005" w:tentative="1">
+      <w:start w:val="1"/>
+      <w:numFmt w:val="bullet"/>
+      <w:lvlText w:val=""/>
+      <w:lvlJc w:val="left"/>
+      <w:pPr>
+        <w:ind w:left="4320" w:hanging="360"/>
+      </w:pPr>
+      <w:rPr>
+        <w:rFonts w:ascii="Wingdings" w:hAnsi="Wingdings" w:hint="default"/>
+      </w:rPr>
+    </w:lvl>
+    <w:lvl w:ilvl="6" w:tplc="0C090001" w:tentative="1">
+      <w:start w:val="1"/>
+      <w:numFmt w:val="bullet"/>
+      <w:lvlText w:val=""/>
+      <w:lvlJc w:val="left"/>
+      <w:pPr>
+        <w:ind w:left="5040" w:hanging="360"/>
+      </w:pPr>
+      <w:rPr>
+        <w:rFonts w:ascii="Symbol" w:hAnsi="Symbol" w:hint="default"/>
+      </w:rPr>
+    </w:lvl>
+    <w:lvl w:ilvl="7" w:tplc="0C090003" w:tentative="1">
+      <w:start w:val="1"/>
+      <w:numFmt w:val="bullet"/>
+      <w:lvlText w:val="o"/>
+      <w:lvlJc w:val="left"/>
+      <w:pPr>
+        <w:ind w:left="5760" w:hanging="360"/>
+      </w:pPr>
+      <w:rPr>
+        <w:rFonts w:ascii="Courier New" w:hAnsi="Courier New" w:cs="Courier New" w:hint="default"/>
+      </w:rPr>
+    </w:lvl>
+    <w:lvl w:ilvl="8" w:tplc="0C090005" w:tentative="1">
+      <w:start w:val="1"/>
+      <w:numFmt w:val="bullet"/>
+      <w:lvlText w:val=""/>
+      <w:lvlJc w:val="left"/>
+      <w:pPr>
+        <w:ind w:left="6480" w:hanging="360"/>
+      </w:pPr>
+      <w:rPr>
+        <w:rFonts w:ascii="Wingdings" w:hAnsi="Wingdings" w:hint="default"/>
+      </w:rPr>
+    </w:lvl>
+  </w:abstractNum>
+  <w:abstractNum w:abstractNumId="34" w15:restartNumberingAfterBreak="0">
     <w:nsid w:val="694D02A6"/>
     <w:multiLevelType w:val="multilevel"/>
     <w:tmpl w:val="9F2A89C4"/>
@@ -9028,7 +12188,7 @@
       </w:rPr>
     </w:lvl>
   </w:abstractNum>
-  <w:abstractNum w:abstractNumId="19" w15:restartNumberingAfterBreak="0">
+  <w:abstractNum w:abstractNumId="35" w15:restartNumberingAfterBreak="0">
     <w:nsid w:val="6A516CFF"/>
     <w:multiLevelType w:val="hybridMultilevel"/>
     <w:tmpl w:val="66CAD604"/>
@@ -9141,7 +12301,233 @@
       </w:rPr>
     </w:lvl>
   </w:abstractNum>
-  <w:abstractNum w:abstractNumId="20" w15:restartNumberingAfterBreak="0">
+  <w:abstractNum w:abstractNumId="36" w15:restartNumberingAfterBreak="0">
+    <w:nsid w:val="6DA94654"/>
+    <w:multiLevelType w:val="hybridMultilevel"/>
+    <w:tmpl w:val="70A6171A"/>
+    <w:lvl w:ilvl="0" w:tplc="0C090001">
+      <w:start w:val="1"/>
+      <w:numFmt w:val="bullet"/>
+      <w:lvlText w:val=""/>
+      <w:lvlJc w:val="left"/>
+      <w:pPr>
+        <w:ind w:left="720" w:hanging="360"/>
+      </w:pPr>
+      <w:rPr>
+        <w:rFonts w:ascii="Symbol" w:hAnsi="Symbol" w:hint="default"/>
+      </w:rPr>
+    </w:lvl>
+    <w:lvl w:ilvl="1" w:tplc="0C090003" w:tentative="1">
+      <w:start w:val="1"/>
+      <w:numFmt w:val="bullet"/>
+      <w:lvlText w:val="o"/>
+      <w:lvlJc w:val="left"/>
+      <w:pPr>
+        <w:ind w:left="1440" w:hanging="360"/>
+      </w:pPr>
+      <w:rPr>
+        <w:rFonts w:ascii="Courier New" w:hAnsi="Courier New" w:cs="Courier New" w:hint="default"/>
+      </w:rPr>
+    </w:lvl>
+    <w:lvl w:ilvl="2" w:tplc="0C090005" w:tentative="1">
+      <w:start w:val="1"/>
+      <w:numFmt w:val="bullet"/>
+      <w:lvlText w:val=""/>
+      <w:lvlJc w:val="left"/>
+      <w:pPr>
+        <w:ind w:left="2160" w:hanging="360"/>
+      </w:pPr>
+      <w:rPr>
+        <w:rFonts w:ascii="Wingdings" w:hAnsi="Wingdings" w:hint="default"/>
+      </w:rPr>
+    </w:lvl>
+    <w:lvl w:ilvl="3" w:tplc="0C090001" w:tentative="1">
+      <w:start w:val="1"/>
+      <w:numFmt w:val="bullet"/>
+      <w:lvlText w:val=""/>
+      <w:lvlJc w:val="left"/>
+      <w:pPr>
+        <w:ind w:left="2880" w:hanging="360"/>
+      </w:pPr>
+      <w:rPr>
+        <w:rFonts w:ascii="Symbol" w:hAnsi="Symbol" w:hint="default"/>
+      </w:rPr>
+    </w:lvl>
+    <w:lvl w:ilvl="4" w:tplc="0C090003" w:tentative="1">
+      <w:start w:val="1"/>
+      <w:numFmt w:val="bullet"/>
+      <w:lvlText w:val="o"/>
+      <w:lvlJc w:val="left"/>
+      <w:pPr>
+        <w:ind w:left="3600" w:hanging="360"/>
+      </w:pPr>
+      <w:rPr>
+        <w:rFonts w:ascii="Courier New" w:hAnsi="Courier New" w:cs="Courier New" w:hint="default"/>
+      </w:rPr>
+    </w:lvl>
+    <w:lvl w:ilvl="5" w:tplc="0C090005" w:tentative="1">
+      <w:start w:val="1"/>
+      <w:numFmt w:val="bullet"/>
+      <w:lvlText w:val=""/>
+      <w:lvlJc w:val="left"/>
+      <w:pPr>
+        <w:ind w:left="4320" w:hanging="360"/>
+      </w:pPr>
+      <w:rPr>
+        <w:rFonts w:ascii="Wingdings" w:hAnsi="Wingdings" w:hint="default"/>
+      </w:rPr>
+    </w:lvl>
+    <w:lvl w:ilvl="6" w:tplc="0C090001" w:tentative="1">
+      <w:start w:val="1"/>
+      <w:numFmt w:val="bullet"/>
+      <w:lvlText w:val=""/>
+      <w:lvlJc w:val="left"/>
+      <w:pPr>
+        <w:ind w:left="5040" w:hanging="360"/>
+      </w:pPr>
+      <w:rPr>
+        <w:rFonts w:ascii="Symbol" w:hAnsi="Symbol" w:hint="default"/>
+      </w:rPr>
+    </w:lvl>
+    <w:lvl w:ilvl="7" w:tplc="0C090003" w:tentative="1">
+      <w:start w:val="1"/>
+      <w:numFmt w:val="bullet"/>
+      <w:lvlText w:val="o"/>
+      <w:lvlJc w:val="left"/>
+      <w:pPr>
+        <w:ind w:left="5760" w:hanging="360"/>
+      </w:pPr>
+      <w:rPr>
+        <w:rFonts w:ascii="Courier New" w:hAnsi="Courier New" w:cs="Courier New" w:hint="default"/>
+      </w:rPr>
+    </w:lvl>
+    <w:lvl w:ilvl="8" w:tplc="0C090005" w:tentative="1">
+      <w:start w:val="1"/>
+      <w:numFmt w:val="bullet"/>
+      <w:lvlText w:val=""/>
+      <w:lvlJc w:val="left"/>
+      <w:pPr>
+        <w:ind w:left="6480" w:hanging="360"/>
+      </w:pPr>
+      <w:rPr>
+        <w:rFonts w:ascii="Wingdings" w:hAnsi="Wingdings" w:hint="default"/>
+      </w:rPr>
+    </w:lvl>
+  </w:abstractNum>
+  <w:abstractNum w:abstractNumId="37" w15:restartNumberingAfterBreak="0">
+    <w:nsid w:val="70E67018"/>
+    <w:multiLevelType w:val="hybridMultilevel"/>
+    <w:tmpl w:val="4C34BCB2"/>
+    <w:lvl w:ilvl="0" w:tplc="0C090001">
+      <w:start w:val="1"/>
+      <w:numFmt w:val="bullet"/>
+      <w:lvlText w:val=""/>
+      <w:lvlJc w:val="left"/>
+      <w:pPr>
+        <w:ind w:left="720" w:hanging="360"/>
+      </w:pPr>
+      <w:rPr>
+        <w:rFonts w:ascii="Symbol" w:hAnsi="Symbol" w:hint="default"/>
+      </w:rPr>
+    </w:lvl>
+    <w:lvl w:ilvl="1" w:tplc="0C090003" w:tentative="1">
+      <w:start w:val="1"/>
+      <w:numFmt w:val="bullet"/>
+      <w:lvlText w:val="o"/>
+      <w:lvlJc w:val="left"/>
+      <w:pPr>
+        <w:ind w:left="1440" w:hanging="360"/>
+      </w:pPr>
+      <w:rPr>
+        <w:rFonts w:ascii="Courier New" w:hAnsi="Courier New" w:cs="Courier New" w:hint="default"/>
+      </w:rPr>
+    </w:lvl>
+    <w:lvl w:ilvl="2" w:tplc="0C090005" w:tentative="1">
+      <w:start w:val="1"/>
+      <w:numFmt w:val="bullet"/>
+      <w:lvlText w:val=""/>
+      <w:lvlJc w:val="left"/>
+      <w:pPr>
+        <w:ind w:left="2160" w:hanging="360"/>
+      </w:pPr>
+      <w:rPr>
+        <w:rFonts w:ascii="Wingdings" w:hAnsi="Wingdings" w:hint="default"/>
+      </w:rPr>
+    </w:lvl>
+    <w:lvl w:ilvl="3" w:tplc="0C090001" w:tentative="1">
+      <w:start w:val="1"/>
+      <w:numFmt w:val="bullet"/>
+      <w:lvlText w:val=""/>
+      <w:lvlJc w:val="left"/>
+      <w:pPr>
+        <w:ind w:left="2880" w:hanging="360"/>
+      </w:pPr>
+      <w:rPr>
+        <w:rFonts w:ascii="Symbol" w:hAnsi="Symbol" w:hint="default"/>
+      </w:rPr>
+    </w:lvl>
+    <w:lvl w:ilvl="4" w:tplc="0C090003" w:tentative="1">
+      <w:start w:val="1"/>
+      <w:numFmt w:val="bullet"/>
+      <w:lvlText w:val="o"/>
+      <w:lvlJc w:val="left"/>
+      <w:pPr>
+        <w:ind w:left="3600" w:hanging="360"/>
+      </w:pPr>
+      <w:rPr>
+        <w:rFonts w:ascii="Courier New" w:hAnsi="Courier New" w:cs="Courier New" w:hint="default"/>
+      </w:rPr>
+    </w:lvl>
+    <w:lvl w:ilvl="5" w:tplc="0C090005" w:tentative="1">
+      <w:start w:val="1"/>
+      <w:numFmt w:val="bullet"/>
+      <w:lvlText w:val=""/>
+      <w:lvlJc w:val="left"/>
+      <w:pPr>
+        <w:ind w:left="4320" w:hanging="360"/>
+      </w:pPr>
+      <w:rPr>
+        <w:rFonts w:ascii="Wingdings" w:hAnsi="Wingdings" w:hint="default"/>
+      </w:rPr>
+    </w:lvl>
+    <w:lvl w:ilvl="6" w:tplc="0C090001" w:tentative="1">
+      <w:start w:val="1"/>
+      <w:numFmt w:val="bullet"/>
+      <w:lvlText w:val=""/>
+      <w:lvlJc w:val="left"/>
+      <w:pPr>
+        <w:ind w:left="5040" w:hanging="360"/>
+      </w:pPr>
+      <w:rPr>
+        <w:rFonts w:ascii="Symbol" w:hAnsi="Symbol" w:hint="default"/>
+      </w:rPr>
+    </w:lvl>
+    <w:lvl w:ilvl="7" w:tplc="0C090003" w:tentative="1">
+      <w:start w:val="1"/>
+      <w:numFmt w:val="bullet"/>
+      <w:lvlText w:val="o"/>
+      <w:lvlJc w:val="left"/>
+      <w:pPr>
+        <w:ind w:left="5760" w:hanging="360"/>
+      </w:pPr>
+      <w:rPr>
+        <w:rFonts w:ascii="Courier New" w:hAnsi="Courier New" w:cs="Courier New" w:hint="default"/>
+      </w:rPr>
+    </w:lvl>
+    <w:lvl w:ilvl="8" w:tplc="0C090005" w:tentative="1">
+      <w:start w:val="1"/>
+      <w:numFmt w:val="bullet"/>
+      <w:lvlText w:val=""/>
+      <w:lvlJc w:val="left"/>
+      <w:pPr>
+        <w:ind w:left="6480" w:hanging="360"/>
+      </w:pPr>
+      <w:rPr>
+        <w:rFonts w:ascii="Wingdings" w:hAnsi="Wingdings" w:hint="default"/>
+      </w:rPr>
+    </w:lvl>
+  </w:abstractNum>
+  <w:abstractNum w:abstractNumId="38" w15:restartNumberingAfterBreak="0">
     <w:nsid w:val="729166FB"/>
     <w:multiLevelType w:val="multilevel"/>
     <w:tmpl w:val="046C1D72"/>
@@ -9290,7 +12676,7 @@
       </w:rPr>
     </w:lvl>
   </w:abstractNum>
-  <w:abstractNum w:abstractNumId="21" w15:restartNumberingAfterBreak="0">
+  <w:abstractNum w:abstractNumId="39" w15:restartNumberingAfterBreak="0">
     <w:nsid w:val="73C47632"/>
     <w:multiLevelType w:val="multilevel"/>
     <w:tmpl w:val="67C8FE1E"/>
@@ -9439,7 +12825,7 @@
       </w:rPr>
     </w:lvl>
   </w:abstractNum>
-  <w:abstractNum w:abstractNumId="22" w15:restartNumberingAfterBreak="0">
+  <w:abstractNum w:abstractNumId="40" w15:restartNumberingAfterBreak="0">
     <w:nsid w:val="7BFD786D"/>
     <w:multiLevelType w:val="multilevel"/>
     <w:tmpl w:val="A2E83978"/>
@@ -9588,7 +12974,7 @@
       </w:rPr>
     </w:lvl>
   </w:abstractNum>
-  <w:abstractNum w:abstractNumId="23" w15:restartNumberingAfterBreak="0">
+  <w:abstractNum w:abstractNumId="41" w15:restartNumberingAfterBreak="0">
     <w:nsid w:val="7C1F7484"/>
     <w:multiLevelType w:val="multilevel"/>
     <w:tmpl w:val="905CA4CE"/>
@@ -9737,7 +13123,120 @@
       </w:rPr>
     </w:lvl>
   </w:abstractNum>
-  <w:abstractNum w:abstractNumId="24" w15:restartNumberingAfterBreak="0">
+  <w:abstractNum w:abstractNumId="42" w15:restartNumberingAfterBreak="0">
+    <w:nsid w:val="7F746A8F"/>
+    <w:multiLevelType w:val="hybridMultilevel"/>
+    <w:tmpl w:val="7018DBDC"/>
+    <w:lvl w:ilvl="0" w:tplc="0C090001">
+      <w:start w:val="1"/>
+      <w:numFmt w:val="bullet"/>
+      <w:lvlText w:val=""/>
+      <w:lvlJc w:val="left"/>
+      <w:pPr>
+        <w:ind w:left="720" w:hanging="360"/>
+      </w:pPr>
+      <w:rPr>
+        <w:rFonts w:ascii="Symbol" w:hAnsi="Symbol" w:hint="default"/>
+      </w:rPr>
+    </w:lvl>
+    <w:lvl w:ilvl="1" w:tplc="0C090003" w:tentative="1">
+      <w:start w:val="1"/>
+      <w:numFmt w:val="bullet"/>
+      <w:lvlText w:val="o"/>
+      <w:lvlJc w:val="left"/>
+      <w:pPr>
+        <w:ind w:left="1440" w:hanging="360"/>
+      </w:pPr>
+      <w:rPr>
+        <w:rFonts w:ascii="Courier New" w:hAnsi="Courier New" w:cs="Courier New" w:hint="default"/>
+      </w:rPr>
+    </w:lvl>
+    <w:lvl w:ilvl="2" w:tplc="0C090005" w:tentative="1">
+      <w:start w:val="1"/>
+      <w:numFmt w:val="bullet"/>
+      <w:lvlText w:val=""/>
+      <w:lvlJc w:val="left"/>
+      <w:pPr>
+        <w:ind w:left="2160" w:hanging="360"/>
+      </w:pPr>
+      <w:rPr>
+        <w:rFonts w:ascii="Wingdings" w:hAnsi="Wingdings" w:hint="default"/>
+      </w:rPr>
+    </w:lvl>
+    <w:lvl w:ilvl="3" w:tplc="0C090001" w:tentative="1">
+      <w:start w:val="1"/>
+      <w:numFmt w:val="bullet"/>
+      <w:lvlText w:val=""/>
+      <w:lvlJc w:val="left"/>
+      <w:pPr>
+        <w:ind w:left="2880" w:hanging="360"/>
+      </w:pPr>
+      <w:rPr>
+        <w:rFonts w:ascii="Symbol" w:hAnsi="Symbol" w:hint="default"/>
+      </w:rPr>
+    </w:lvl>
+    <w:lvl w:ilvl="4" w:tplc="0C090003" w:tentative="1">
+      <w:start w:val="1"/>
+      <w:numFmt w:val="bullet"/>
+      <w:lvlText w:val="o"/>
+      <w:lvlJc w:val="left"/>
+      <w:pPr>
+        <w:ind w:left="3600" w:hanging="360"/>
+      </w:pPr>
+      <w:rPr>
+        <w:rFonts w:ascii="Courier New" w:hAnsi="Courier New" w:cs="Courier New" w:hint="default"/>
+      </w:rPr>
+    </w:lvl>
+    <w:lvl w:ilvl="5" w:tplc="0C090005" w:tentative="1">
+      <w:start w:val="1"/>
+      <w:numFmt w:val="bullet"/>
+      <w:lvlText w:val=""/>
+      <w:lvlJc w:val="left"/>
+      <w:pPr>
+        <w:ind w:left="4320" w:hanging="360"/>
+      </w:pPr>
+      <w:rPr>
+        <w:rFonts w:ascii="Wingdings" w:hAnsi="Wingdings" w:hint="default"/>
+      </w:rPr>
+    </w:lvl>
+    <w:lvl w:ilvl="6" w:tplc="0C090001" w:tentative="1">
+      <w:start w:val="1"/>
+      <w:numFmt w:val="bullet"/>
+      <w:lvlText w:val=""/>
+      <w:lvlJc w:val="left"/>
+      <w:pPr>
+        <w:ind w:left="5040" w:hanging="360"/>
+      </w:pPr>
+      <w:rPr>
+        <w:rFonts w:ascii="Symbol" w:hAnsi="Symbol" w:hint="default"/>
+      </w:rPr>
+    </w:lvl>
+    <w:lvl w:ilvl="7" w:tplc="0C090003" w:tentative="1">
+      <w:start w:val="1"/>
+      <w:numFmt w:val="bullet"/>
+      <w:lvlText w:val="o"/>
+      <w:lvlJc w:val="left"/>
+      <w:pPr>
+        <w:ind w:left="5760" w:hanging="360"/>
+      </w:pPr>
+      <w:rPr>
+        <w:rFonts w:ascii="Courier New" w:hAnsi="Courier New" w:cs="Courier New" w:hint="default"/>
+      </w:rPr>
+    </w:lvl>
+    <w:lvl w:ilvl="8" w:tplc="0C090005" w:tentative="1">
+      <w:start w:val="1"/>
+      <w:numFmt w:val="bullet"/>
+      <w:lvlText w:val=""/>
+      <w:lvlJc w:val="left"/>
+      <w:pPr>
+        <w:ind w:left="6480" w:hanging="360"/>
+      </w:pPr>
+      <w:rPr>
+        <w:rFonts w:ascii="Wingdings" w:hAnsi="Wingdings" w:hint="default"/>
+      </w:rPr>
+    </w:lvl>
+  </w:abstractNum>
+  <w:abstractNum w:abstractNumId="43" w15:restartNumberingAfterBreak="0">
     <w:nsid w:val="7FB33DC8"/>
     <w:multiLevelType w:val="hybridMultilevel"/>
     <w:tmpl w:val="CE308D64"/>
@@ -9863,22 +13362,22 @@
     <w:abstractNumId w:val="3"/>
   </w:num>
   <w:num w:numId="5" w16cid:durableId="1295866858">
-    <w:abstractNumId w:val="16"/>
+    <w:abstractNumId w:val="29"/>
   </w:num>
   <w:num w:numId="6" w16cid:durableId="1099255929">
-    <w:abstractNumId w:val="15"/>
+    <w:abstractNumId w:val="26"/>
   </w:num>
   <w:num w:numId="7" w16cid:durableId="130369296">
-    <w:abstractNumId w:val="6"/>
+    <w:abstractNumId w:val="9"/>
   </w:num>
   <w:num w:numId="8" w16cid:durableId="1984121553">
-    <w:abstractNumId w:val="9"/>
+    <w:abstractNumId w:val="14"/>
   </w:num>
   <w:num w:numId="9" w16cid:durableId="2014262103">
-    <w:abstractNumId w:val="7"/>
+    <w:abstractNumId w:val="10"/>
   </w:num>
   <w:num w:numId="10" w16cid:durableId="1207450926">
-    <w:abstractNumId w:val="13"/>
+    <w:abstractNumId w:val="22"/>
     <w:lvlOverride w:ilvl="0">
       <w:lvl w:ilvl="0">
         <w:numFmt w:val="decimal"/>
@@ -9888,16 +13387,16 @@
     </w:lvlOverride>
   </w:num>
   <w:num w:numId="11" w16cid:durableId="1078014411">
-    <w:abstractNumId w:val="21"/>
+    <w:abstractNumId w:val="39"/>
   </w:num>
   <w:num w:numId="12" w16cid:durableId="16349898">
-    <w:abstractNumId w:val="8"/>
+    <w:abstractNumId w:val="13"/>
   </w:num>
   <w:num w:numId="13" w16cid:durableId="1862428572">
-    <w:abstractNumId w:val="23"/>
+    <w:abstractNumId w:val="41"/>
   </w:num>
   <w:num w:numId="14" w16cid:durableId="752749035">
-    <w:abstractNumId w:val="11"/>
+    <w:abstractNumId w:val="19"/>
     <w:lvlOverride w:ilvl="0">
       <w:lvl w:ilvl="0">
         <w:numFmt w:val="decimal"/>
@@ -9907,37 +13406,94 @@
     </w:lvlOverride>
   </w:num>
   <w:num w:numId="15" w16cid:durableId="1698307302">
+    <w:abstractNumId w:val="38"/>
+  </w:num>
+  <w:num w:numId="16" w16cid:durableId="1829783286">
+    <w:abstractNumId w:val="17"/>
+  </w:num>
+  <w:num w:numId="17" w16cid:durableId="674649605">
+    <w:abstractNumId w:val="34"/>
+  </w:num>
+  <w:num w:numId="18" w16cid:durableId="2112582772">
+    <w:abstractNumId w:val="7"/>
+  </w:num>
+  <w:num w:numId="19" w16cid:durableId="1534614599">
+    <w:abstractNumId w:val="40"/>
+  </w:num>
+  <w:num w:numId="20" w16cid:durableId="2068525213">
+    <w:abstractNumId w:val="43"/>
+  </w:num>
+  <w:num w:numId="21" w16cid:durableId="1175729472">
+    <w:abstractNumId w:val="25"/>
+  </w:num>
+  <w:num w:numId="22" w16cid:durableId="329798120">
+    <w:abstractNumId w:val="35"/>
+  </w:num>
+  <w:num w:numId="23" w16cid:durableId="180121684">
+    <w:abstractNumId w:val="8"/>
+  </w:num>
+  <w:num w:numId="24" w16cid:durableId="309018280">
+    <w:abstractNumId w:val="21"/>
+  </w:num>
+  <w:num w:numId="25" w16cid:durableId="1993872759">
+    <w:abstractNumId w:val="30"/>
+  </w:num>
+  <w:num w:numId="26" w16cid:durableId="106698507">
+    <w:abstractNumId w:val="5"/>
+  </w:num>
+  <w:num w:numId="27" w16cid:durableId="799300649">
+    <w:abstractNumId w:val="31"/>
+  </w:num>
+  <w:num w:numId="28" w16cid:durableId="1590968103">
+    <w:abstractNumId w:val="16"/>
+  </w:num>
+  <w:num w:numId="29" w16cid:durableId="251159632">
+    <w:abstractNumId w:val="33"/>
+  </w:num>
+  <w:num w:numId="30" w16cid:durableId="271520033">
+    <w:abstractNumId w:val="27"/>
+  </w:num>
+  <w:num w:numId="31" w16cid:durableId="1171406170">
+    <w:abstractNumId w:val="6"/>
+  </w:num>
+  <w:num w:numId="32" w16cid:durableId="1977879520">
+    <w:abstractNumId w:val="24"/>
+  </w:num>
+  <w:num w:numId="33" w16cid:durableId="1109741291">
+    <w:abstractNumId w:val="32"/>
+  </w:num>
+  <w:num w:numId="34" w16cid:durableId="1408764867">
+    <w:abstractNumId w:val="42"/>
+  </w:num>
+  <w:num w:numId="35" w16cid:durableId="1741125795">
+    <w:abstractNumId w:val="18"/>
+  </w:num>
+  <w:num w:numId="36" w16cid:durableId="1675835581">
+    <w:abstractNumId w:val="15"/>
+  </w:num>
+  <w:num w:numId="37" w16cid:durableId="1567565568">
+    <w:abstractNumId w:val="23"/>
+  </w:num>
+  <w:num w:numId="38" w16cid:durableId="1529417278">
+    <w:abstractNumId w:val="12"/>
+  </w:num>
+  <w:num w:numId="39" w16cid:durableId="319161891">
     <w:abstractNumId w:val="20"/>
   </w:num>
-  <w:num w:numId="16" w16cid:durableId="1829783286">
-    <w:abstractNumId w:val="10"/>
+  <w:num w:numId="40" w16cid:durableId="768964995">
+    <w:abstractNumId w:val="11"/>
   </w:num>
-  <w:num w:numId="17" w16cid:durableId="674649605">
-    <w:abstractNumId w:val="18"/>
+  <w:num w:numId="41" w16cid:durableId="1630748619">
+    <w:abstractNumId w:val="28"/>
   </w:num>
-  <w:num w:numId="18" w16cid:durableId="2112582772">
+  <w:num w:numId="42" w16cid:durableId="252276831">
     <w:abstractNumId w:val="4"/>
   </w:num>
-  <w:num w:numId="19" w16cid:durableId="1534614599">
-    <w:abstractNumId w:val="22"/>
+  <w:num w:numId="43" w16cid:durableId="1038897948">
+    <w:abstractNumId w:val="37"/>
   </w:num>
-  <w:num w:numId="20" w16cid:durableId="2068525213">
-    <w:abstractNumId w:val="24"/>
-  </w:num>
-  <w:num w:numId="21" w16cid:durableId="1175729472">
-    <w:abstractNumId w:val="14"/>
-  </w:num>
-  <w:num w:numId="22" w16cid:durableId="329798120">
-    <w:abstractNumId w:val="19"/>
-  </w:num>
-  <w:num w:numId="23" w16cid:durableId="180121684">
-    <w:abstractNumId w:val="5"/>
-  </w:num>
-  <w:num w:numId="24" w16cid:durableId="309018280">
-    <w:abstractNumId w:val="12"/>
-  </w:num>
-  <w:num w:numId="25" w16cid:durableId="1993872759">
-    <w:abstractNumId w:val="17"/>
+  <w:num w:numId="44" w16cid:durableId="650452092">
+    <w:abstractNumId w:val="36"/>
   </w:num>
 </w:numbering>
 </file>

</xml_diff>